<commit_message>
modify DB information of documentation
</commit_message>
<xml_diff>
--- a/ECAMazon documentation.docx
+++ b/ECAMazon documentation.docx
@@ -3674,7 +3674,6 @@
                                     <w:lang w:val="fr-FR"/>
                                   </w:rPr>
                                 </w:pPr>
-                                <w:proofErr w:type="spellStart"/>
                                 <w:r>
                                   <w:rPr>
                                     <w:rFonts w:asciiTheme="majorHAnsi" w:eastAsiaTheme="majorEastAsia" w:hAnsiTheme="majorHAnsi" w:cstheme="majorBidi"/>
@@ -3685,7 +3684,6 @@
                                   </w:rPr>
                                   <w:t>ECAMazon</w:t>
                                 </w:r>
-                                <w:proofErr w:type="spellEnd"/>
                                 <w:r>
                                   <w:rPr>
                                     <w:rFonts w:asciiTheme="majorHAnsi" w:eastAsiaTheme="majorEastAsia" w:hAnsiTheme="majorHAnsi" w:cstheme="majorBidi"/>
@@ -3737,7 +3735,6 @@
                               <w:lang w:val="fr-FR"/>
                             </w:rPr>
                           </w:pPr>
-                          <w:proofErr w:type="spellStart"/>
                           <w:r>
                             <w:rPr>
                               <w:rFonts w:asciiTheme="majorHAnsi" w:eastAsiaTheme="majorEastAsia" w:hAnsiTheme="majorHAnsi" w:cstheme="majorBidi"/>
@@ -3748,7 +3745,6 @@
                             </w:rPr>
                             <w:t>ECAMazon</w:t>
                           </w:r>
-                          <w:proofErr w:type="spellEnd"/>
                           <w:r>
                             <w:rPr>
                               <w:rFonts w:asciiTheme="majorHAnsi" w:eastAsiaTheme="majorEastAsia" w:hAnsiTheme="majorHAnsi" w:cstheme="majorBidi"/>
@@ -4990,16 +4986,8 @@
         <w:rPr>
           <w:lang w:val="en-US"/>
         </w:rPr>
-        <w:t xml:space="preserve">:process of </w:t>
-      </w:r>
-      <w:proofErr w:type="spellStart"/>
-      <w:r>
-        <w:rPr>
-          <w:lang w:val="en-US"/>
-        </w:rPr>
-        <w:t>ECAMazon</w:t>
-      </w:r>
-      <w:proofErr w:type="spellEnd"/>
+        <w:t>:process of ECAMazon</w:t>
+      </w:r>
       <w:r>
         <w:rPr>
           <w:lang w:val="en-US"/>
@@ -5053,37 +5041,7 @@
         <w:rPr>
           <w:lang w:val="en-US"/>
         </w:rPr>
-        <w:t xml:space="preserve">: </w:t>
-      </w:r>
-      <w:r>
-        <w:rPr>
-          <w:lang w:val="en-US"/>
-        </w:rPr>
-        <w:t>open-source JavaScript library for building user interfaces or UI components</w:t>
-      </w:r>
-      <w:r>
-        <w:rPr>
-          <w:lang w:val="en-US"/>
-        </w:rPr>
-        <w:t xml:space="preserve">, </w:t>
-      </w:r>
-      <w:r>
-        <w:rPr>
-          <w:lang w:val="en-US"/>
-        </w:rPr>
-        <w:t>widely used for creating single-page applications where data can be changed without reloading the page</w:t>
-      </w:r>
-      <w:r>
-        <w:rPr>
-          <w:lang w:val="en-US"/>
-        </w:rPr>
-        <w:t xml:space="preserve"> and </w:t>
-      </w:r>
-      <w:r>
-        <w:rPr>
-          <w:lang w:val="en-US"/>
-        </w:rPr>
-        <w:t>allowing developers to create reusable UI components and manage the state of the application efficiently.</w:t>
+        <w:t>: open-source JavaScript library for building user interfaces or UI components, widely used for creating single-page applications where data can be changed without reloading the page and allowing developers to create reusable UI components and manage the state of the application efficiently.</w:t>
       </w:r>
     </w:p>
     <w:p>
@@ -5116,31 +5074,7 @@
         <w:rPr>
           <w:lang w:val="en-US"/>
         </w:rPr>
-        <w:t>: allow</w:t>
-      </w:r>
-      <w:r>
-        <w:rPr>
-          <w:lang w:val="en-US"/>
-        </w:rPr>
-        <w:t xml:space="preserve"> automate deployment, scaling, and management of applications.</w:t>
-      </w:r>
-      <w:r>
-        <w:rPr>
-          <w:lang w:val="en-US"/>
-        </w:rPr>
-        <w:t xml:space="preserve"> </w:t>
-      </w:r>
-      <w:r>
-        <w:rPr>
-          <w:lang w:val="en-US"/>
-        </w:rPr>
-        <w:t xml:space="preserve">It uses containerization technology to package an application and its dependencies into a standardized unit called a </w:t>
-      </w:r>
-      <w:r>
-        <w:rPr>
-          <w:lang w:val="en-US"/>
-        </w:rPr>
-        <w:t>container.</w:t>
+        <w:t>: allow automate deployment, scaling, and management of applications. It uses containerization technology to package an application and its dependencies into a standardized unit called a container.</w:t>
       </w:r>
     </w:p>
     <w:p>
@@ -5163,69 +5097,26 @@
           <w:lang w:val="en-US"/>
         </w:rPr>
       </w:pPr>
-      <w:proofErr w:type="spellStart"/>
-      <w:r>
-        <w:rPr>
-          <w:lang w:val="en-US"/>
-        </w:rPr>
-        <w:t>Mysql</w:t>
-      </w:r>
-      <w:proofErr w:type="spellEnd"/>
-      <w:r>
-        <w:rPr>
-          <w:lang w:val="en-US"/>
-        </w:rPr>
+      <w:r>
+        <w:rPr>
+          <w:lang w:val="en-US"/>
+        </w:rPr>
+        <w:t>Cassandra DB</w:t>
+      </w:r>
+      <w:r>
+        <w:rPr>
+          <w:lang w:val="en-US"/>
+        </w:rPr>
+        <w:t>:</w:t>
+      </w:r>
+      <w:r>
         <w:t xml:space="preserve"> </w:t>
       </w:r>
       <w:r>
         <w:rPr>
           <w:lang w:val="en-US"/>
         </w:rPr>
-        <w:t xml:space="preserve">server: this </w:t>
-      </w:r>
-      <w:r>
-        <w:rPr>
-          <w:lang w:val="en-US"/>
-        </w:rPr>
-        <w:t>is an open-source relational database management system</w:t>
-      </w:r>
-      <w:r>
-        <w:rPr>
-          <w:lang w:val="en-US"/>
-        </w:rPr>
-        <w:t xml:space="preserve">, </w:t>
-      </w:r>
-      <w:r>
-        <w:rPr>
-          <w:lang w:val="en-US"/>
-        </w:rPr>
-        <w:t>that is widely used for building and managing databases.</w:t>
-      </w:r>
-      <w:r>
-        <w:rPr>
-          <w:lang w:val="en-US"/>
-        </w:rPr>
-        <w:t xml:space="preserve"> </w:t>
-      </w:r>
-      <w:r>
-        <w:rPr>
-          <w:lang w:val="en-US"/>
-        </w:rPr>
-        <w:t xml:space="preserve">It is a part of the MySQL software stack, which includes various components such as the MySQL Database Server, MySQL </w:t>
-      </w:r>
-      <w:proofErr w:type="gramStart"/>
-      <w:r>
-        <w:rPr>
-          <w:lang w:val="en-US"/>
-        </w:rPr>
-        <w:t>Workbench</w:t>
-      </w:r>
-      <w:proofErr w:type="gramEnd"/>
-      <w:r>
-        <w:rPr>
-          <w:lang w:val="en-US"/>
-        </w:rPr>
-        <w:t xml:space="preserve"> and connectors for various programming languages.</w:t>
+        <w:t>Cassandra is a NoSQL database designed to handle large amounts of data across server clusters and is commonly used in applications requiring horizontal scalability, high availability, and efficient management of large data volumes.</w:t>
       </w:r>
     </w:p>
     <w:p>
@@ -5258,13 +5149,7 @@
         <w:rPr>
           <w:lang w:val="en-US"/>
         </w:rPr>
-        <w:t xml:space="preserve">: </w:t>
-      </w:r>
-      <w:r>
-        <w:rPr>
-          <w:lang w:val="en-US"/>
-        </w:rPr>
-        <w:t>A Node.js server refers to a web server that is built using Node.js, a runtime environment that allows to execute JavaScript code on the server side. Node.js is well-suited for building scalable and high-performance server-side applications.</w:t>
+        <w:t>: A Node.js server refers to a web server that is built using Node.js, a runtime environment that allows to execute JavaScript code on the server side. Node.js is well-suited for building scalable and high-performance server-side applications.</w:t>
       </w:r>
     </w:p>
     <w:p>
@@ -5291,13 +5176,7 @@
         <w:rPr>
           <w:lang w:val="en-US"/>
         </w:rPr>
-        <w:t xml:space="preserve">Kubernetes: this </w:t>
-      </w:r>
-      <w:r>
-        <w:rPr>
-          <w:lang w:val="en-US"/>
-        </w:rPr>
-        <w:t xml:space="preserve">is </w:t>
+        <w:t xml:space="preserve">Kubernetes: this is </w:t>
       </w:r>
       <w:r>
         <w:rPr>
@@ -5389,6 +5268,7 @@
       </w:pPr>
       <w:r>
         <w:rPr>
+          <w:noProof/>
           <w:lang w:val="en-US"/>
         </w:rPr>
         <w:drawing>
@@ -5616,19 +5496,11 @@
           <w:lang w:val="en-CA"/>
         </w:rPr>
       </w:pPr>
-      <w:proofErr w:type="spellStart"/>
       <w:r>
         <w:rPr>
           <w:lang w:val="en-CA"/>
         </w:rPr>
-        <w:t>ProductPromo</w:t>
-      </w:r>
-      <w:proofErr w:type="spellEnd"/>
-      <w:r>
-        <w:rPr>
-          <w:lang w:val="en-CA"/>
-        </w:rPr>
-        <w:t>:</w:t>
+        <w:t>ProductPromo:</w:t>
       </w:r>
       <w:r>
         <w:rPr>
@@ -5694,19 +5566,11 @@
           <w:lang w:val="en-CA"/>
         </w:rPr>
       </w:pPr>
-      <w:proofErr w:type="spellStart"/>
       <w:r>
         <w:rPr>
           <w:lang w:val="en-CA"/>
         </w:rPr>
-        <w:t>CategoryProducts</w:t>
-      </w:r>
-      <w:proofErr w:type="spellEnd"/>
-      <w:r>
-        <w:rPr>
-          <w:lang w:val="en-CA"/>
-        </w:rPr>
-        <w:t>:</w:t>
+        <w:t>CategoryProducts:</w:t>
       </w:r>
       <w:r>
         <w:rPr>
@@ -5775,13 +5639,7 @@
         <w:rPr>
           <w:lang w:val="en-CA"/>
         </w:rPr>
-        <w:t>Recommendations:</w:t>
-      </w:r>
-      <w:r>
-        <w:rPr>
-          <w:lang w:val="en-CA"/>
-        </w:rPr>
-        <w:t xml:space="preserve"> Provides product recommendations to customers based on their previous orders.</w:t>
+        <w:t>Recommendations: Provides product recommendations to customers based on their previous orders.</w:t>
       </w:r>
     </w:p>
     <w:p>
@@ -5807,13 +5665,7 @@
         <w:rPr>
           <w:lang w:val="en-CA"/>
         </w:rPr>
-        <w:t>User:</w:t>
-      </w:r>
-      <w:r>
-        <w:rPr>
-          <w:lang w:val="en-CA"/>
-        </w:rPr>
-        <w:t xml:space="preserve"> Records data retrieved via the 'Users' microservice.</w:t>
+        <w:t>User: Records data retrieved via the 'Users' microservice.</w:t>
       </w:r>
     </w:p>
     <w:p>
@@ -5830,6 +5682,7 @@
       </w:pPr>
       <w:r>
         <w:rPr>
+          <w:noProof/>
           <w:lang w:val="en-US"/>
         </w:rPr>
         <w:drawing>
@@ -5873,34 +5726,59 @@
       <w:pPr>
         <w:pStyle w:val="Lgende"/>
         <w:jc w:val="center"/>
-      </w:pPr>
-      <w:r>
+        <w:rPr>
+          <w:lang w:val="en-US"/>
+        </w:rPr>
+      </w:pPr>
+      <w:r>
+        <w:rPr>
+          <w:lang w:val="en-US"/>
+        </w:rPr>
         <w:t xml:space="preserve">Figure </w:t>
       </w:r>
-      <w:fldSimple w:instr=" SEQ Figure \* ARABIC ">
-        <w:r>
-          <w:rPr>
-            <w:noProof/>
-          </w:rPr>
-          <w:t>3</w:t>
-        </w:r>
-      </w:fldSimple>
-      <w:r>
+      <w:r>
+        <w:fldChar w:fldCharType="begin"/>
+      </w:r>
+      <w:r>
+        <w:rPr>
+          <w:lang w:val="en-US"/>
+        </w:rPr>
+        <w:instrText xml:space="preserve"> SEQ Figure \* ARABIC </w:instrText>
+      </w:r>
+      <w:r>
+        <w:fldChar w:fldCharType="separate"/>
+      </w:r>
+      <w:r>
+        <w:rPr>
+          <w:noProof/>
+          <w:lang w:val="en-US"/>
+        </w:rPr>
+        <w:t>3</w:t>
+      </w:r>
+      <w:r>
+        <w:rPr>
+          <w:noProof/>
+        </w:rPr>
+        <w:fldChar w:fldCharType="end"/>
+      </w:r>
+      <w:r>
+        <w:rPr>
+          <w:lang w:val="en-US"/>
+        </w:rPr>
         <w:t xml:space="preserve">: </w:t>
       </w:r>
-      <w:proofErr w:type="spellStart"/>
-      <w:r>
-        <w:t>relational</w:t>
-      </w:r>
-      <w:proofErr w:type="spellEnd"/>
-      <w:r>
-        <w:t xml:space="preserve"> </w:t>
-      </w:r>
-      <w:proofErr w:type="spellStart"/>
-      <w:r>
-        <w:t>diagram</w:t>
-      </w:r>
-      <w:proofErr w:type="spellEnd"/>
+      <w:r>
+        <w:rPr>
+          <w:lang w:val="en-US"/>
+        </w:rPr>
+        <w:t>database</w:t>
+      </w:r>
+      <w:r>
+        <w:rPr>
+          <w:lang w:val="en-US"/>
+        </w:rPr>
+        <w:t xml:space="preserve"> diagram</w:t>
+      </w:r>
     </w:p>
     <w:p>
       <w:pPr>
@@ -5968,6 +5846,7 @@
       </w:r>
       <w:r>
         <w:rPr>
+          <w:noProof/>
           <w:lang w:val="en-US"/>
         </w:rPr>
         <w:drawing>
@@ -6074,21 +5953,12 @@
         <w:rPr>
           <w:lang w:val="en-US"/>
         </w:rPr>
-        <w:t>You can select one of the categories and browse all the products belonging to the '</w:t>
-      </w:r>
-      <w:r>
-        <w:rPr>
-          <w:lang w:val="en-US"/>
-        </w:rPr>
-        <w:t>jeux</w:t>
-      </w:r>
-      <w:r>
-        <w:rPr>
-          <w:lang w:val="en-US"/>
-        </w:rPr>
-        <w:t>' category.</w:t>
-      </w:r>
-      <w:r>
+        <w:t>You can select one of the categories and browse all the products belonging to the 'jeux' category.</w:t>
+      </w:r>
+      <w:r>
+        <w:rPr>
+          <w:lang w:val="en-US"/>
+        </w:rPr>
         <w:t xml:space="preserve">  </w:t>
       </w:r>
       <w:r>
@@ -6106,6 +5976,7 @@
       </w:r>
       <w:r>
         <w:rPr>
+          <w:noProof/>
           <w:lang w:val="en-US"/>
         </w:rPr>
         <w:drawing>
@@ -6226,6 +6097,7 @@
       </w:r>
       <w:r>
         <w:rPr>
+          <w:noProof/>
           <w:lang w:val="en-US"/>
         </w:rPr>
         <w:drawing>
@@ -6274,17 +6146,40 @@
         </w:rPr>
       </w:pPr>
       <w:r>
+        <w:rPr>
+          <w:lang w:val="en-US"/>
+        </w:rPr>
         <w:t xml:space="preserve">Figure </w:t>
       </w:r>
-      <w:fldSimple w:instr=" SEQ Figure \* ARABIC ">
-        <w:r>
-          <w:rPr>
-            <w:noProof/>
-          </w:rPr>
-          <w:t>6</w:t>
-        </w:r>
-      </w:fldSimple>
-      <w:r>
+      <w:r>
+        <w:fldChar w:fldCharType="begin"/>
+      </w:r>
+      <w:r>
+        <w:rPr>
+          <w:lang w:val="en-US"/>
+        </w:rPr>
+        <w:instrText xml:space="preserve"> SEQ Figure \* ARABIC </w:instrText>
+      </w:r>
+      <w:r>
+        <w:fldChar w:fldCharType="separate"/>
+      </w:r>
+      <w:r>
+        <w:rPr>
+          <w:noProof/>
+          <w:lang w:val="en-US"/>
+        </w:rPr>
+        <w:t>6</w:t>
+      </w:r>
+      <w:r>
+        <w:rPr>
+          <w:noProof/>
+        </w:rPr>
+        <w:fldChar w:fldCharType="end"/>
+      </w:r>
+      <w:r>
+        <w:rPr>
+          <w:lang w:val="en-US"/>
+        </w:rPr>
         <w:t>: basket tab</w:t>
       </w:r>
     </w:p>
@@ -6326,6 +6221,7 @@
       <w:r>
         <w:rPr>
           <w:rFonts w:ascii="Segoe UI" w:hAnsi="Segoe UI" w:cs="Segoe UI"/>
+          <w:noProof/>
           <w:color w:val="374151"/>
           <w:lang w:val="en-US"/>
         </w:rPr>
@@ -6370,23 +6266,55 @@
       <w:pPr>
         <w:pStyle w:val="Lgende"/>
         <w:jc w:val="center"/>
-      </w:pPr>
-      <w:r>
+        <w:rPr>
+          <w:lang w:val="en-US"/>
+        </w:rPr>
+      </w:pPr>
+      <w:r>
+        <w:rPr>
+          <w:lang w:val="en-US"/>
+        </w:rPr>
         <w:t xml:space="preserve">Figure </w:t>
       </w:r>
-      <w:fldSimple w:instr=" SEQ Figure \* ARABIC ">
-        <w:r>
-          <w:rPr>
-            <w:noProof/>
-          </w:rPr>
-          <w:t>7</w:t>
-        </w:r>
-      </w:fldSimple>
-      <w:r>
+      <w:r>
+        <w:fldChar w:fldCharType="begin"/>
+      </w:r>
+      <w:r>
+        <w:rPr>
+          <w:lang w:val="en-US"/>
+        </w:rPr>
+        <w:instrText xml:space="preserve"> SEQ Figure \* ARABIC </w:instrText>
+      </w:r>
+      <w:r>
+        <w:fldChar w:fldCharType="separate"/>
+      </w:r>
+      <w:r>
+        <w:rPr>
+          <w:noProof/>
+          <w:lang w:val="en-US"/>
+        </w:rPr>
+        <w:t>7</w:t>
+      </w:r>
+      <w:r>
+        <w:rPr>
+          <w:noProof/>
+        </w:rPr>
+        <w:fldChar w:fldCharType="end"/>
+      </w:r>
+      <w:r>
+        <w:rPr>
+          <w:lang w:val="en-US"/>
+        </w:rPr>
         <w:t>: admin tab</w:t>
       </w:r>
     </w:p>
-    <w:p/>
+    <w:p>
+      <w:pPr>
+        <w:rPr>
+          <w:lang w:val="en-US"/>
+        </w:rPr>
+      </w:pPr>
+    </w:p>
     <w:p>
       <w:pPr>
         <w:keepNext/>
@@ -6419,6 +6347,7 @@
       <w:r>
         <w:rPr>
           <w:rFonts w:ascii="Segoe UI" w:hAnsi="Segoe UI" w:cs="Segoe UI"/>
+          <w:noProof/>
           <w:color w:val="374151"/>
           <w:lang w:val="en-US"/>
         </w:rPr>
@@ -6519,35 +6448,7 @@
         <w:rPr>
           <w:lang w:val="en-US"/>
         </w:rPr>
-        <w:t xml:space="preserve">Once our application is ready to be used locally, we can add a </w:t>
-      </w:r>
-      <w:proofErr w:type="spellStart"/>
-      <w:r>
-        <w:rPr>
-          <w:lang w:val="en-US"/>
-        </w:rPr>
-        <w:t>Dockerfile</w:t>
-      </w:r>
-      <w:proofErr w:type="spellEnd"/>
-      <w:r>
-        <w:rPr>
-          <w:lang w:val="en-US"/>
-        </w:rPr>
-        <w:t xml:space="preserve"> to build a Docker image, which is a snapshot of a file system and application code forming the basis for a container. Images are built from </w:t>
-      </w:r>
-      <w:proofErr w:type="spellStart"/>
-      <w:r>
-        <w:rPr>
-          <w:lang w:val="en-US"/>
-        </w:rPr>
-        <w:t>Dockerfiles</w:t>
-      </w:r>
-      <w:proofErr w:type="spellEnd"/>
-      <w:r>
-        <w:rPr>
-          <w:lang w:val="en-US"/>
-        </w:rPr>
-        <w:t xml:space="preserve"> and can be shared and reused across different environments.</w:t>
+        <w:t>Once our application is ready to be used locally, we can add a Dockerfile to build a Docker image, which is a snapshot of a file system and application code forming the basis for a container. Images are built from Dockerfiles and can be shared and reused across different environments.</w:t>
       </w:r>
     </w:p>
     <w:p>
@@ -6572,9 +6473,12 @@
           <w:shd w:val="clear" w:color="auto" w:fill="000000"/>
           <w:lang w:val="en-US" w:eastAsia="zh-CN"/>
         </w:rPr>
-        <w:t xml:space="preserve">docker build -t </w:t>
-      </w:r>
-      <w:r>
+        <w:t>docker build -t shop-front .</w:t>
+      </w:r>
+    </w:p>
+    <w:p>
+      <w:pPr>
+        <w:jc w:val="center"/>
         <w:rPr>
           <w:rFonts w:ascii="Ubuntu Mono" w:eastAsia="Times New Roman" w:hAnsi="Ubuntu Mono" w:cs="Times New Roman"/>
           <w:color w:val="FFFFFF"/>
@@ -6583,9 +6487,7 @@
           <w:shd w:val="clear" w:color="auto" w:fill="000000"/>
           <w:lang w:val="en-US" w:eastAsia="zh-CN"/>
         </w:rPr>
-        <w:t>shop-</w:t>
-      </w:r>
-      <w:proofErr w:type="gramStart"/>
+      </w:pPr>
       <w:r>
         <w:rPr>
           <w:rFonts w:ascii="Ubuntu Mono" w:eastAsia="Times New Roman" w:hAnsi="Ubuntu Mono" w:cs="Times New Roman"/>
@@ -6595,7 +6497,7 @@
           <w:shd w:val="clear" w:color="auto" w:fill="000000"/>
           <w:lang w:val="en-US" w:eastAsia="zh-CN"/>
         </w:rPr>
-        <w:t>front</w:t>
+        <w:t xml:space="preserve">docker run -p 3000:3000 -d </w:t>
       </w:r>
       <w:r>
         <w:rPr>
@@ -6606,57 +6508,8 @@
           <w:shd w:val="clear" w:color="auto" w:fill="000000"/>
           <w:lang w:val="en-US" w:eastAsia="zh-CN"/>
         </w:rPr>
-        <w:t xml:space="preserve"> .</w:t>
-      </w:r>
-      <w:proofErr w:type="gramEnd"/>
-    </w:p>
-    <w:p>
-      <w:pPr>
-        <w:jc w:val="center"/>
-        <w:rPr>
-          <w:rFonts w:ascii="Ubuntu Mono" w:eastAsia="Times New Roman" w:hAnsi="Ubuntu Mono" w:cs="Times New Roman"/>
-          <w:color w:val="FFFFFF"/>
-          <w:sz w:val="21"/>
-          <w:szCs w:val="21"/>
-          <w:shd w:val="clear" w:color="auto" w:fill="000000"/>
-          <w:lang w:val="en-US" w:eastAsia="zh-CN"/>
-        </w:rPr>
-      </w:pPr>
-      <w:r>
-        <w:rPr>
-          <w:rFonts w:ascii="Ubuntu Mono" w:eastAsia="Times New Roman" w:hAnsi="Ubuntu Mono" w:cs="Times New Roman"/>
-          <w:color w:val="FFFFFF"/>
-          <w:sz w:val="21"/>
-          <w:szCs w:val="21"/>
-          <w:shd w:val="clear" w:color="auto" w:fill="000000"/>
-          <w:lang w:val="en-US" w:eastAsia="zh-CN"/>
-        </w:rPr>
-        <w:t xml:space="preserve">docker run -p 3000:3000 -d </w:t>
-      </w:r>
-      <w:r>
-        <w:rPr>
-          <w:rFonts w:ascii="Ubuntu Mono" w:eastAsia="Times New Roman" w:hAnsi="Ubuntu Mono" w:cs="Times New Roman"/>
-          <w:color w:val="FFFFFF"/>
-          <w:sz w:val="21"/>
-          <w:szCs w:val="21"/>
-          <w:shd w:val="clear" w:color="auto" w:fill="000000"/>
-          <w:lang w:val="en-US" w:eastAsia="zh-CN"/>
-        </w:rPr>
-        <w:t>shop-</w:t>
-      </w:r>
-      <w:proofErr w:type="gramStart"/>
-      <w:r>
-        <w:rPr>
-          <w:rFonts w:ascii="Ubuntu Mono" w:eastAsia="Times New Roman" w:hAnsi="Ubuntu Mono" w:cs="Times New Roman"/>
-          <w:color w:val="FFFFFF"/>
-          <w:sz w:val="21"/>
-          <w:szCs w:val="21"/>
-          <w:shd w:val="clear" w:color="auto" w:fill="000000"/>
-          <w:lang w:val="en-US" w:eastAsia="zh-CN"/>
-        </w:rPr>
-        <w:t>front</w:t>
-      </w:r>
-      <w:proofErr w:type="gramEnd"/>
+        <w:t>shop-front</w:t>
+      </w:r>
     </w:p>
     <w:p>
       <w:pPr>
@@ -6679,6 +6532,7 @@
       </w:pPr>
       <w:r>
         <w:rPr>
+          <w:noProof/>
           <w:lang w:val="en-US"/>
         </w:rPr>
         <w:drawing>
@@ -6720,6 +6574,7 @@
       <w:r>
         <w:rPr>
           <w:rFonts w:ascii="Ubuntu Mono" w:eastAsia="Times New Roman" w:hAnsi="Ubuntu Mono" w:cs="Times New Roman"/>
+          <w:noProof/>
           <w:color w:val="FFFFFF"/>
           <w:sz w:val="21"/>
           <w:szCs w:val="21"/>
@@ -6772,17 +6627,40 @@
         </w:rPr>
       </w:pPr>
       <w:r>
+        <w:rPr>
+          <w:lang w:val="en-US"/>
+        </w:rPr>
         <w:t xml:space="preserve">Figure </w:t>
       </w:r>
-      <w:fldSimple w:instr=" SEQ Figure \* ARABIC ">
-        <w:r>
-          <w:rPr>
-            <w:noProof/>
-          </w:rPr>
-          <w:t>9</w:t>
-        </w:r>
-      </w:fldSimple>
-      <w:r>
+      <w:r>
+        <w:fldChar w:fldCharType="begin"/>
+      </w:r>
+      <w:r>
+        <w:rPr>
+          <w:lang w:val="en-US"/>
+        </w:rPr>
+        <w:instrText xml:space="preserve"> SEQ Figure \* ARABIC </w:instrText>
+      </w:r>
+      <w:r>
+        <w:fldChar w:fldCharType="separate"/>
+      </w:r>
+      <w:r>
+        <w:rPr>
+          <w:noProof/>
+          <w:lang w:val="en-US"/>
+        </w:rPr>
+        <w:t>9</w:t>
+      </w:r>
+      <w:r>
+        <w:rPr>
+          <w:noProof/>
+        </w:rPr>
+        <w:fldChar w:fldCharType="end"/>
+      </w:r>
+      <w:r>
+        <w:rPr>
+          <w:lang w:val="en-US"/>
+        </w:rPr>
         <w:t xml:space="preserve">: Example of YAML file </w:t>
       </w:r>
     </w:p>
@@ -6813,7 +6691,6 @@
           <w:lang w:val="en-US" w:eastAsia="zh-CN"/>
         </w:rPr>
       </w:pPr>
-      <w:proofErr w:type="spellStart"/>
       <w:r>
         <w:rPr>
           <w:rFonts w:ascii="Ubuntu Mono" w:eastAsia="Times New Roman" w:hAnsi="Ubuntu Mono" w:cs="Times New Roman"/>
@@ -6823,9 +6700,16 @@
           <w:shd w:val="clear" w:color="auto" w:fill="000000"/>
           <w:lang w:val="en-US" w:eastAsia="zh-CN"/>
         </w:rPr>
-        <w:t>kubectl</w:t>
-      </w:r>
-      <w:proofErr w:type="spellEnd"/>
+        <w:t>kubectl apply -f frontend-deployment.yaml</w:t>
+      </w:r>
+    </w:p>
+    <w:p>
+      <w:pPr>
+        <w:jc w:val="center"/>
+        <w:rPr>
+          <w:lang w:val="en-US"/>
+        </w:rPr>
+      </w:pPr>
       <w:r>
         <w:rPr>
           <w:rFonts w:ascii="Ubuntu Mono" w:eastAsia="Times New Roman" w:hAnsi="Ubuntu Mono" w:cs="Times New Roman"/>
@@ -6835,70 +6719,8 @@
           <w:shd w:val="clear" w:color="auto" w:fill="000000"/>
           <w:lang w:val="en-US" w:eastAsia="zh-CN"/>
         </w:rPr>
-        <w:t xml:space="preserve"> apply -f frontend-</w:t>
-      </w:r>
-      <w:proofErr w:type="spellStart"/>
-      <w:proofErr w:type="gramStart"/>
-      <w:r>
-        <w:rPr>
-          <w:rFonts w:ascii="Ubuntu Mono" w:eastAsia="Times New Roman" w:hAnsi="Ubuntu Mono" w:cs="Times New Roman"/>
-          <w:color w:val="FFFFFF"/>
-          <w:sz w:val="21"/>
-          <w:szCs w:val="21"/>
-          <w:shd w:val="clear" w:color="auto" w:fill="000000"/>
-          <w:lang w:val="en-US" w:eastAsia="zh-CN"/>
-        </w:rPr>
-        <w:t>deployment.yaml</w:t>
-      </w:r>
-      <w:proofErr w:type="spellEnd"/>
-      <w:proofErr w:type="gramEnd"/>
-    </w:p>
-    <w:p>
-      <w:pPr>
-        <w:jc w:val="center"/>
-        <w:rPr>
-          <w:lang w:val="en-US"/>
-        </w:rPr>
-      </w:pPr>
-      <w:proofErr w:type="spellStart"/>
-      <w:r>
-        <w:rPr>
-          <w:rFonts w:ascii="Ubuntu Mono" w:eastAsia="Times New Roman" w:hAnsi="Ubuntu Mono" w:cs="Times New Roman"/>
-          <w:color w:val="FFFFFF"/>
-          <w:sz w:val="21"/>
-          <w:szCs w:val="21"/>
-          <w:shd w:val="clear" w:color="auto" w:fill="000000"/>
-          <w:lang w:val="en-US" w:eastAsia="zh-CN"/>
-        </w:rPr>
-        <w:t>kubectl</w:t>
-      </w:r>
-      <w:proofErr w:type="spellEnd"/>
-      <w:r>
-        <w:rPr>
-          <w:rFonts w:ascii="Ubuntu Mono" w:eastAsia="Times New Roman" w:hAnsi="Ubuntu Mono" w:cs="Times New Roman"/>
-          <w:color w:val="FFFFFF"/>
-          <w:sz w:val="21"/>
-          <w:szCs w:val="21"/>
-          <w:shd w:val="clear" w:color="auto" w:fill="000000"/>
-          <w:lang w:val="en-US" w:eastAsia="zh-CN"/>
-        </w:rPr>
-        <w:t xml:space="preserve"> apply -f frontend-</w:t>
-      </w:r>
-      <w:proofErr w:type="spellStart"/>
-      <w:proofErr w:type="gramStart"/>
-      <w:r>
-        <w:rPr>
-          <w:rFonts w:ascii="Ubuntu Mono" w:eastAsia="Times New Roman" w:hAnsi="Ubuntu Mono" w:cs="Times New Roman"/>
-          <w:color w:val="FFFFFF"/>
-          <w:sz w:val="21"/>
-          <w:szCs w:val="21"/>
-          <w:shd w:val="clear" w:color="auto" w:fill="000000"/>
-          <w:lang w:val="en-US" w:eastAsia="zh-CN"/>
-        </w:rPr>
-        <w:t>service.yaml</w:t>
-      </w:r>
-      <w:proofErr w:type="spellEnd"/>
-      <w:proofErr w:type="gramEnd"/>
+        <w:t>kubectl apply -f frontend-service.yaml</w:t>
+      </w:r>
     </w:p>
     <w:p>
       <w:pPr>
@@ -6961,21 +6783,7 @@
         <w:rPr>
           <w:lang w:val="en-US"/>
         </w:rPr>
-        <w:t xml:space="preserve">Scalability in a </w:t>
-      </w:r>
-      <w:proofErr w:type="spellStart"/>
-      <w:r>
-        <w:rPr>
-          <w:lang w:val="en-US"/>
-        </w:rPr>
-        <w:t>Dockerized</w:t>
-      </w:r>
-      <w:proofErr w:type="spellEnd"/>
-      <w:r>
-        <w:rPr>
-          <w:lang w:val="en-US"/>
-        </w:rPr>
-        <w:t xml:space="preserve"> environment is streamlined using container orchestration tools, such as Kubernetes or Docker Swarm. These tools automate the deployment, scaling, and management of containerized applications. By defining a desired state for the application, including the number of replicas, container images, and configuration parameters, Docker orchestration tools enable seamless scaling of applications to meet varying workloads.</w:t>
+        <w:t>Scalability in a Dockerized environment is streamlined using container orchestration tools, such as Kubernetes or Docker Swarm. These tools automate the deployment, scaling, and management of containerized applications. By defining a desired state for the application, including the number of replicas, container images, and configuration parameters, Docker orchestration tools enable seamless scaling of applications to meet varying workloads.</w:t>
       </w:r>
     </w:p>
     <w:p>
@@ -7001,19 +6809,7 @@
         <w:rPr>
           <w:lang w:val="en-US"/>
         </w:rPr>
-        <w:t xml:space="preserve">The platform's dynamic resource allocation enhances overall scalability and resilience. By abstracting </w:t>
-      </w:r>
-      <w:r>
-        <w:rPr>
-          <w:lang w:val="en-US"/>
-        </w:rPr>
-        <w:t>away,</w:t>
-      </w:r>
-      <w:r>
-        <w:rPr>
-          <w:lang w:val="en-US"/>
-        </w:rPr>
-        <w:t xml:space="preserve"> the complexities of underlying infrastructure, Kubernetes provides a unified and consistent platform for deploying containerized applications. This abstraction is pivotal in achieving seamless scalability, enabling Kubernetes to dynamically adjust the number of container instances based on real-time demand. </w:t>
+        <w:t xml:space="preserve">The platform's dynamic resource allocation enhances overall scalability and resilience. By abstracting away, the complexities of underlying infrastructure, Kubernetes provides a unified and consistent platform for deploying containerized applications. This abstraction is pivotal in achieving seamless scalability, enabling Kubernetes to dynamically adjust the number of container instances based on real-time demand. </w:t>
       </w:r>
     </w:p>
     <w:p>

</xml_diff>

<commit_message>
Word document modification concerning the cassandra db documentation
</commit_message>
<xml_diff>
--- a/ECAMazon documentation.docx
+++ b/ECAMazon documentation.docx
@@ -3674,6 +3674,7 @@
                                     <w:lang w:val="fr-FR"/>
                                   </w:rPr>
                                 </w:pPr>
+                                <w:proofErr w:type="spellStart"/>
                                 <w:r>
                                   <w:rPr>
                                     <w:rFonts w:asciiTheme="majorHAnsi" w:eastAsiaTheme="majorEastAsia" w:hAnsiTheme="majorHAnsi" w:cstheme="majorBidi"/>
@@ -3684,6 +3685,7 @@
                                   </w:rPr>
                                   <w:t>ECAMazon</w:t>
                                 </w:r>
+                                <w:proofErr w:type="spellEnd"/>
                                 <w:r>
                                   <w:rPr>
                                     <w:rFonts w:asciiTheme="majorHAnsi" w:eastAsiaTheme="majorEastAsia" w:hAnsiTheme="majorHAnsi" w:cstheme="majorBidi"/>
@@ -3735,6 +3737,7 @@
                               <w:lang w:val="fr-FR"/>
                             </w:rPr>
                           </w:pPr>
+                          <w:proofErr w:type="spellStart"/>
                           <w:r>
                             <w:rPr>
                               <w:rFonts w:asciiTheme="majorHAnsi" w:eastAsiaTheme="majorEastAsia" w:hAnsiTheme="majorHAnsi" w:cstheme="majorBidi"/>
@@ -3745,6 +3748,7 @@
                             </w:rPr>
                             <w:t>ECAMazon</w:t>
                           </w:r>
+                          <w:proofErr w:type="spellEnd"/>
                           <w:r>
                             <w:rPr>
                               <w:rFonts w:asciiTheme="majorHAnsi" w:eastAsiaTheme="majorEastAsia" w:hAnsiTheme="majorHAnsi" w:cstheme="majorBidi"/>
@@ -4027,7 +4031,29 @@
                                     <w:lang w:val="fr-FR"/>
                                   </w:rPr>
                                   <w:br/>
-                                  <w:t>Zhao Yiming - 195187</w:t>
+                                  <w:t xml:space="preserve">Zhao </w:t>
+                                </w:r>
+                                <w:proofErr w:type="spellStart"/>
+                                <w:r>
+                                  <w:rPr>
+                                    <w:rFonts w:ascii="Bodoni MT" w:hAnsi="Bodoni MT"/>
+                                    <w:color w:val="595959" w:themeColor="text1" w:themeTint="A6"/>
+                                    <w:sz w:val="28"/>
+                                    <w:szCs w:val="28"/>
+                                    <w:lang w:val="fr-FR"/>
+                                  </w:rPr>
+                                  <w:t>Yiming</w:t>
+                                </w:r>
+                                <w:proofErr w:type="spellEnd"/>
+                                <w:r>
+                                  <w:rPr>
+                                    <w:rFonts w:ascii="Bodoni MT" w:hAnsi="Bodoni MT"/>
+                                    <w:color w:val="595959" w:themeColor="text1" w:themeTint="A6"/>
+                                    <w:sz w:val="28"/>
+                                    <w:szCs w:val="28"/>
+                                    <w:lang w:val="fr-FR"/>
+                                  </w:rPr>
+                                  <w:t xml:space="preserve"> - 195187</w:t>
                                 </w:r>
                               </w:p>
                             </w:txbxContent>
@@ -4086,7 +4112,29 @@
                               <w:lang w:val="fr-FR"/>
                             </w:rPr>
                             <w:br/>
-                            <w:t>Zhao Yiming - 195187</w:t>
+                            <w:t xml:space="preserve">Zhao </w:t>
+                          </w:r>
+                          <w:proofErr w:type="spellStart"/>
+                          <w:r>
+                            <w:rPr>
+                              <w:rFonts w:ascii="Bodoni MT" w:hAnsi="Bodoni MT"/>
+                              <w:color w:val="595959" w:themeColor="text1" w:themeTint="A6"/>
+                              <w:sz w:val="28"/>
+                              <w:szCs w:val="28"/>
+                              <w:lang w:val="fr-FR"/>
+                            </w:rPr>
+                            <w:t>Yiming</w:t>
+                          </w:r>
+                          <w:proofErr w:type="spellEnd"/>
+                          <w:r>
+                            <w:rPr>
+                              <w:rFonts w:ascii="Bodoni MT" w:hAnsi="Bodoni MT"/>
+                              <w:color w:val="595959" w:themeColor="text1" w:themeTint="A6"/>
+                              <w:sz w:val="28"/>
+                              <w:szCs w:val="28"/>
+                              <w:lang w:val="fr-FR"/>
+                            </w:rPr>
+                            <w:t xml:space="preserve"> - 195187</w:t>
                           </w:r>
                         </w:p>
                       </w:txbxContent>
@@ -4986,8 +5034,16 @@
         <w:rPr>
           <w:lang w:val="en-US"/>
         </w:rPr>
-        <w:t>:process of ECAMazon</w:t>
-      </w:r>
+        <w:t xml:space="preserve">:process of </w:t>
+      </w:r>
+      <w:proofErr w:type="spellStart"/>
+      <w:r>
+        <w:rPr>
+          <w:lang w:val="en-US"/>
+        </w:rPr>
+        <w:t>ECAMazon</w:t>
+      </w:r>
+      <w:proofErr w:type="spellEnd"/>
       <w:r>
         <w:rPr>
           <w:lang w:val="en-US"/>
@@ -5110,6 +5166,9 @@
         <w:t>:</w:t>
       </w:r>
       <w:r>
+        <w:rPr>
+          <w:lang w:val="en-US"/>
+        </w:rPr>
         <w:t xml:space="preserve"> </w:t>
       </w:r>
       <w:r>
@@ -5376,73 +5435,176 @@
           <w:rFonts w:cstheme="minorHAnsi"/>
           <w:lang w:val="en-CA"/>
         </w:rPr>
-        <w:t>To retrieve data from multiple servers, we designed our database by creating relationships between the following tables:</w:t>
-      </w:r>
-    </w:p>
-    <w:p>
-      <w:pPr>
-        <w:pStyle w:val="Paragraphedeliste"/>
-        <w:numPr>
-          <w:ilvl w:val="0"/>
-          <w:numId w:val="7"/>
-        </w:numPr>
+        <w:t xml:space="preserve">To retrieve data from multiple servers, we designed our database </w:t>
+      </w:r>
+      <w:r>
         <w:rPr>
           <w:rFonts w:cstheme="minorHAnsi"/>
           <w:lang w:val="en-CA"/>
         </w:rPr>
-      </w:pPr>
-      <w:r>
-        <w:rPr>
-          <w:lang w:val="en-CA"/>
-        </w:rPr>
-        <w:t>Stocks:</w:t>
-      </w:r>
+        <w:t xml:space="preserve">using Cassandra Db, a </w:t>
+      </w:r>
+      <w:proofErr w:type="spellStart"/>
       <w:r>
         <w:rPr>
           <w:rFonts w:cstheme="minorHAnsi"/>
           <w:lang w:val="en-CA"/>
         </w:rPr>
-        <w:t xml:space="preserve"> Retrieves all available products via the 'stock' microservice. This table records the retrieved data to avoid querying other servers repeatedly.</w:t>
-      </w:r>
-    </w:p>
-    <w:p>
-      <w:pPr>
-        <w:pStyle w:val="Paragraphedeliste"/>
+        <w:t>NoSql</w:t>
+      </w:r>
+      <w:proofErr w:type="spellEnd"/>
+      <w:r>
         <w:rPr>
           <w:rFonts w:cstheme="minorHAnsi"/>
           <w:lang w:val="en-CA"/>
         </w:rPr>
-      </w:pPr>
-    </w:p>
-    <w:p>
-      <w:pPr>
-        <w:pStyle w:val="Paragraphedeliste"/>
-        <w:numPr>
-          <w:ilvl w:val="0"/>
-          <w:numId w:val="7"/>
-        </w:numPr>
+        <w:t xml:space="preserve"> database </w:t>
+      </w:r>
+      <w:r>
         <w:rPr>
           <w:rFonts w:cstheme="minorHAnsi"/>
           <w:lang w:val="en-CA"/>
         </w:rPr>
-      </w:pPr>
-      <w:r>
-        <w:rPr>
-          <w:lang w:val="en-CA"/>
-        </w:rPr>
-        <w:t>Products:</w:t>
-      </w:r>
-      <w:r>
+        <w:t>type:</w:t>
+      </w:r>
+    </w:p>
+    <w:p>
+      <w:pPr>
         <w:rPr>
           <w:rFonts w:cstheme="minorHAnsi"/>
           <w:lang w:val="en-CA"/>
         </w:rPr>
-        <w:t xml:space="preserve"> Associates different stocks with prices.</w:t>
-      </w:r>
-    </w:p>
-    <w:p>
-      <w:pPr>
-        <w:pStyle w:val="Paragraphedeliste"/>
+      </w:pPr>
+    </w:p>
+    <w:tbl>
+      <w:tblPr>
+        <w:tblStyle w:val="Grilledutableau"/>
+        <w:tblW w:w="0" w:type="auto"/>
+        <w:tblLook w:val="04A0" w:firstRow="1" w:lastRow="0" w:firstColumn="1" w:lastColumn="0" w:noHBand="0" w:noVBand="1"/>
+      </w:tblPr>
+      <w:tblGrid>
+        <w:gridCol w:w="4531"/>
+        <w:gridCol w:w="4531"/>
+      </w:tblGrid>
+      <w:tr>
+        <w:tc>
+          <w:tcPr>
+            <w:tcW w:w="9062" w:type="dxa"/>
+            <w:gridSpan w:val="2"/>
+          </w:tcPr>
+          <w:p>
+            <w:pPr>
+              <w:jc w:val="center"/>
+              <w:rPr>
+                <w:rFonts w:cstheme="minorHAnsi"/>
+                <w:lang w:val="en-CA"/>
+              </w:rPr>
+            </w:pPr>
+            <w:r>
+              <w:rPr>
+                <w:rFonts w:cstheme="minorHAnsi"/>
+                <w:lang w:val="en-CA"/>
+              </w:rPr>
+              <w:t>Categories Table</w:t>
+            </w:r>
+          </w:p>
+        </w:tc>
+      </w:tr>
+      <w:tr>
+        <w:tc>
+          <w:tcPr>
+            <w:tcW w:w="4531" w:type="dxa"/>
+          </w:tcPr>
+          <w:p>
+            <w:pPr>
+              <w:jc w:val="center"/>
+              <w:rPr>
+                <w:rFonts w:cstheme="minorHAnsi"/>
+                <w:lang w:val="en-CA"/>
+              </w:rPr>
+            </w:pPr>
+            <w:proofErr w:type="spellStart"/>
+            <w:r>
+              <w:rPr>
+                <w:rFonts w:cstheme="minorHAnsi"/>
+                <w:lang w:val="en-CA"/>
+              </w:rPr>
+              <w:t>categoryId</w:t>
+            </w:r>
+            <w:proofErr w:type="spellEnd"/>
+          </w:p>
+        </w:tc>
+        <w:tc>
+          <w:tcPr>
+            <w:tcW w:w="4531" w:type="dxa"/>
+          </w:tcPr>
+          <w:p>
+            <w:pPr>
+              <w:jc w:val="center"/>
+              <w:rPr>
+                <w:rFonts w:cstheme="minorHAnsi"/>
+                <w:lang w:val="en-CA"/>
+              </w:rPr>
+            </w:pPr>
+            <w:r>
+              <w:rPr>
+                <w:rFonts w:cstheme="minorHAnsi"/>
+                <w:lang w:val="en-CA"/>
+              </w:rPr>
+              <w:t>Primary Key</w:t>
+            </w:r>
+          </w:p>
+        </w:tc>
+      </w:tr>
+      <w:tr>
+        <w:tc>
+          <w:tcPr>
+            <w:tcW w:w="4531" w:type="dxa"/>
+          </w:tcPr>
+          <w:p>
+            <w:pPr>
+              <w:jc w:val="center"/>
+              <w:rPr>
+                <w:rFonts w:cstheme="minorHAnsi"/>
+                <w:lang w:val="en-CA"/>
+              </w:rPr>
+            </w:pPr>
+            <w:proofErr w:type="spellStart"/>
+            <w:r>
+              <w:rPr>
+                <w:rFonts w:cstheme="minorHAnsi"/>
+                <w:lang w:val="en-CA"/>
+              </w:rPr>
+              <w:t>categoryName</w:t>
+            </w:r>
+            <w:proofErr w:type="spellEnd"/>
+          </w:p>
+        </w:tc>
+        <w:tc>
+          <w:tcPr>
+            <w:tcW w:w="4531" w:type="dxa"/>
+          </w:tcPr>
+          <w:p>
+            <w:pPr>
+              <w:jc w:val="center"/>
+              <w:rPr>
+                <w:rFonts w:cstheme="minorHAnsi"/>
+                <w:lang w:val="en-CA"/>
+              </w:rPr>
+            </w:pPr>
+            <w:r>
+              <w:rPr>
+                <w:rFonts w:cstheme="minorHAnsi"/>
+                <w:lang w:val="en-CA"/>
+              </w:rPr>
+              <w:t>Text</w:t>
+            </w:r>
+          </w:p>
+        </w:tc>
+      </w:tr>
+    </w:tbl>
+    <w:p>
+      <w:pPr>
         <w:rPr>
           <w:rFonts w:cstheme="minorHAnsi"/>
           <w:lang w:val="en-CA"/>
@@ -5451,369 +5613,817 @@
     </w:p>
     <w:p>
       <w:pPr>
-        <w:pStyle w:val="Paragraphedeliste"/>
-        <w:numPr>
-          <w:ilvl w:val="0"/>
-          <w:numId w:val="7"/>
-        </w:numPr>
         <w:rPr>
           <w:rFonts w:cstheme="minorHAnsi"/>
           <w:lang w:val="en-CA"/>
         </w:rPr>
       </w:pPr>
-      <w:r>
+    </w:p>
+    <w:tbl>
+      <w:tblPr>
+        <w:tblStyle w:val="Grilledutableau"/>
+        <w:tblW w:w="0" w:type="auto"/>
+        <w:tblLook w:val="04A0" w:firstRow="1" w:lastRow="0" w:firstColumn="1" w:lastColumn="0" w:noHBand="0" w:noVBand="1"/>
+      </w:tblPr>
+      <w:tblGrid>
+        <w:gridCol w:w="4531"/>
+        <w:gridCol w:w="4531"/>
+      </w:tblGrid>
+      <w:tr>
+        <w:tc>
+          <w:tcPr>
+            <w:tcW w:w="9062" w:type="dxa"/>
+            <w:gridSpan w:val="2"/>
+          </w:tcPr>
+          <w:p>
+            <w:pPr>
+              <w:jc w:val="center"/>
+              <w:rPr>
+                <w:rFonts w:cstheme="minorHAnsi"/>
+                <w:lang w:val="en-CA"/>
+              </w:rPr>
+            </w:pPr>
+            <w:proofErr w:type="spellStart"/>
+            <w:r>
+              <w:rPr>
+                <w:rFonts w:cstheme="minorHAnsi"/>
+                <w:lang w:val="en-CA"/>
+              </w:rPr>
+              <w:t>Categor</w:t>
+            </w:r>
+            <w:r>
+              <w:rPr>
+                <w:rFonts w:cstheme="minorHAnsi"/>
+                <w:lang w:val="en-CA"/>
+              </w:rPr>
+              <w:t>y_product_relationship</w:t>
+            </w:r>
+            <w:proofErr w:type="spellEnd"/>
+            <w:r>
+              <w:rPr>
+                <w:rFonts w:cstheme="minorHAnsi"/>
+                <w:lang w:val="en-CA"/>
+              </w:rPr>
+              <w:t xml:space="preserve"> Table</w:t>
+            </w:r>
+          </w:p>
+        </w:tc>
+      </w:tr>
+      <w:tr>
+        <w:tc>
+          <w:tcPr>
+            <w:tcW w:w="4531" w:type="dxa"/>
+          </w:tcPr>
+          <w:p>
+            <w:pPr>
+              <w:jc w:val="center"/>
+              <w:rPr>
+                <w:rFonts w:cstheme="minorHAnsi"/>
+                <w:lang w:val="en-CA"/>
+              </w:rPr>
+            </w:pPr>
+            <w:proofErr w:type="spellStart"/>
+            <w:r>
+              <w:rPr>
+                <w:rFonts w:cstheme="minorHAnsi"/>
+                <w:lang w:val="en-CA"/>
+              </w:rPr>
+              <w:t>categoryId</w:t>
+            </w:r>
+            <w:proofErr w:type="spellEnd"/>
+          </w:p>
+        </w:tc>
+        <w:tc>
+          <w:tcPr>
+            <w:tcW w:w="4531" w:type="dxa"/>
+          </w:tcPr>
+          <w:p>
+            <w:pPr>
+              <w:jc w:val="center"/>
+              <w:rPr>
+                <w:rFonts w:cstheme="minorHAnsi"/>
+                <w:lang w:val="en-CA"/>
+              </w:rPr>
+            </w:pPr>
+            <w:r>
+              <w:rPr>
+                <w:rFonts w:cstheme="minorHAnsi"/>
+                <w:lang w:val="en-CA"/>
+              </w:rPr>
+              <w:t>Primary Key (UUID)</w:t>
+            </w:r>
+          </w:p>
+        </w:tc>
+      </w:tr>
+      <w:tr>
+        <w:tc>
+          <w:tcPr>
+            <w:tcW w:w="4531" w:type="dxa"/>
+          </w:tcPr>
+          <w:p>
+            <w:pPr>
+              <w:jc w:val="center"/>
+              <w:rPr>
+                <w:rFonts w:cstheme="minorHAnsi"/>
+                <w:lang w:val="en-CA"/>
+              </w:rPr>
+            </w:pPr>
+            <w:proofErr w:type="spellStart"/>
+            <w:r>
+              <w:rPr>
+                <w:rFonts w:cstheme="minorHAnsi"/>
+                <w:lang w:val="en-CA"/>
+              </w:rPr>
+              <w:t>productId</w:t>
+            </w:r>
+            <w:proofErr w:type="spellEnd"/>
+          </w:p>
+        </w:tc>
+        <w:tc>
+          <w:tcPr>
+            <w:tcW w:w="4531" w:type="dxa"/>
+          </w:tcPr>
+          <w:p>
+            <w:pPr>
+              <w:jc w:val="center"/>
+              <w:rPr>
+                <w:rFonts w:cstheme="minorHAnsi"/>
+                <w:lang w:val="en-CA"/>
+              </w:rPr>
+            </w:pPr>
+            <w:r>
+              <w:rPr>
+                <w:rFonts w:cstheme="minorHAnsi"/>
+                <w:lang w:val="en-CA"/>
+              </w:rPr>
+              <w:t>Primary Key (UUID)</w:t>
+            </w:r>
+          </w:p>
+        </w:tc>
+      </w:tr>
+    </w:tbl>
+    <w:p>
+      <w:pPr>
         <w:rPr>
           <w:lang w:val="en-CA"/>
         </w:rPr>
-        <w:t>Promo:</w:t>
-      </w:r>
-      <w:r>
-        <w:rPr>
-          <w:rFonts w:cstheme="minorHAnsi"/>
+      </w:pPr>
+    </w:p>
+    <w:p>
+      <w:pPr>
+        <w:rPr>
           <w:lang w:val="en-CA"/>
         </w:rPr>
-        <w:t xml:space="preserve"> Records promotion codes.</w:t>
-      </w:r>
-    </w:p>
-    <w:p>
-      <w:pPr>
-        <w:pStyle w:val="Paragraphedeliste"/>
-        <w:rPr>
-          <w:rFonts w:cstheme="minorHAnsi"/>
+      </w:pPr>
+      <w:r>
+        <w:rPr>
           <w:lang w:val="en-CA"/>
         </w:rPr>
-      </w:pPr>
-    </w:p>
-    <w:p>
-      <w:pPr>
-        <w:pStyle w:val="Paragraphedeliste"/>
-        <w:numPr>
-          <w:ilvl w:val="0"/>
-          <w:numId w:val="7"/>
-        </w:numPr>
-        <w:rPr>
-          <w:rFonts w:cstheme="minorHAnsi"/>
-          <w:lang w:val="en-CA"/>
-        </w:rPr>
-      </w:pPr>
-      <w:r>
-        <w:rPr>
-          <w:lang w:val="en-CA"/>
-        </w:rPr>
-        <w:t>ProductPromo:</w:t>
-      </w:r>
-      <w:r>
-        <w:rPr>
-          <w:rFonts w:cstheme="minorHAnsi"/>
-          <w:lang w:val="en-CA"/>
-        </w:rPr>
-        <w:t xml:space="preserve"> Associates multiple promotion codes with a single product.</w:t>
-      </w:r>
-    </w:p>
-    <w:p>
-      <w:pPr>
-        <w:pStyle w:val="Paragraphedeliste"/>
-        <w:rPr>
-          <w:rFonts w:cstheme="minorHAnsi"/>
-          <w:lang w:val="en-CA"/>
-        </w:rPr>
-      </w:pPr>
-    </w:p>
-    <w:p>
-      <w:pPr>
-        <w:pStyle w:val="Paragraphedeliste"/>
-        <w:numPr>
-          <w:ilvl w:val="0"/>
-          <w:numId w:val="7"/>
-        </w:numPr>
-        <w:rPr>
-          <w:rFonts w:cstheme="minorHAnsi"/>
-          <w:lang w:val="en-CA"/>
-        </w:rPr>
-      </w:pPr>
-      <w:r>
-        <w:rPr>
-          <w:lang w:val="en-CA"/>
-        </w:rPr>
-        <w:t>Category:</w:t>
-      </w:r>
-      <w:r>
-        <w:rPr>
-          <w:rFonts w:cstheme="minorHAnsi"/>
-          <w:lang w:val="en-CA"/>
-        </w:rPr>
-        <w:t xml:space="preserve"> Records all product categories.</w:t>
-      </w:r>
-    </w:p>
-    <w:p>
-      <w:pPr>
-        <w:pStyle w:val="Paragraphedeliste"/>
-        <w:rPr>
-          <w:rFonts w:cstheme="minorHAnsi"/>
-          <w:lang w:val="en-CA"/>
-        </w:rPr>
-      </w:pPr>
-    </w:p>
-    <w:p>
-      <w:pPr>
-        <w:pStyle w:val="Paragraphedeliste"/>
-        <w:numPr>
-          <w:ilvl w:val="0"/>
-          <w:numId w:val="7"/>
-        </w:numPr>
-        <w:rPr>
-          <w:rFonts w:cstheme="minorHAnsi"/>
-          <w:lang w:val="en-CA"/>
-        </w:rPr>
-      </w:pPr>
-      <w:r>
-        <w:rPr>
-          <w:lang w:val="en-CA"/>
-        </w:rPr>
-        <w:t>CategoryProducts:</w:t>
-      </w:r>
-      <w:r>
-        <w:rPr>
-          <w:rFonts w:cstheme="minorHAnsi"/>
-          <w:lang w:val="en-CA"/>
-        </w:rPr>
-        <w:t xml:space="preserve"> Associates multiple products with a category.</w:t>
-      </w:r>
-    </w:p>
-    <w:p>
-      <w:pPr>
-        <w:rPr>
-          <w:rFonts w:cstheme="minorHAnsi"/>
-          <w:lang w:val="en-CA"/>
-        </w:rPr>
-      </w:pPr>
-    </w:p>
-    <w:p>
-      <w:pPr>
-        <w:pStyle w:val="Paragraphedeliste"/>
-        <w:numPr>
-          <w:ilvl w:val="0"/>
-          <w:numId w:val="7"/>
-        </w:numPr>
-        <w:rPr>
-          <w:rFonts w:cstheme="minorHAnsi"/>
-          <w:lang w:val="en-CA"/>
-        </w:rPr>
-      </w:pPr>
-      <w:r>
-        <w:rPr>
-          <w:lang w:val="en-CA"/>
-        </w:rPr>
-        <w:lastRenderedPageBreak/>
-        <w:t>Order:</w:t>
-      </w:r>
-      <w:r>
-        <w:rPr>
-          <w:rFonts w:cstheme="minorHAnsi"/>
-          <w:lang w:val="en-CA"/>
-        </w:rPr>
-        <w:t xml:space="preserve"> Records past orders.</w:t>
-      </w:r>
-    </w:p>
-    <w:p>
-      <w:pPr>
-        <w:pStyle w:val="Paragraphedeliste"/>
-        <w:rPr>
-          <w:rFonts w:cstheme="minorHAnsi"/>
-          <w:lang w:val="en-CA"/>
-        </w:rPr>
-      </w:pPr>
-    </w:p>
-    <w:p>
-      <w:pPr>
-        <w:pStyle w:val="Paragraphedeliste"/>
-        <w:numPr>
-          <w:ilvl w:val="0"/>
-          <w:numId w:val="7"/>
-        </w:numPr>
-        <w:rPr>
-          <w:lang w:val="en-CA"/>
-        </w:rPr>
-      </w:pPr>
-      <w:r>
-        <w:rPr>
-          <w:lang w:val="en-CA"/>
-        </w:rPr>
-        <w:t>Recommendations: Provides product recommendations to customers based on their previous orders.</w:t>
-      </w:r>
-    </w:p>
-    <w:p>
-      <w:pPr>
-        <w:pStyle w:val="Paragraphedeliste"/>
-        <w:rPr>
-          <w:lang w:val="en-CA"/>
-        </w:rPr>
-      </w:pPr>
-    </w:p>
-    <w:p>
-      <w:pPr>
-        <w:pStyle w:val="Paragraphedeliste"/>
-        <w:numPr>
-          <w:ilvl w:val="0"/>
-          <w:numId w:val="7"/>
-        </w:numPr>
-        <w:rPr>
-          <w:lang w:val="en-CA"/>
-        </w:rPr>
-      </w:pPr>
-      <w:r>
-        <w:rPr>
-          <w:lang w:val="en-CA"/>
-        </w:rPr>
-        <w:t>User: Records data retrieved via the 'Users' microservice.</w:t>
-      </w:r>
-    </w:p>
-    <w:p>
-      <w:pPr>
-        <w:rPr>
-          <w:lang w:val="en-CA"/>
+        <w:br w:type="page"/>
+      </w:r>
+    </w:p>
+    <w:tbl>
+      <w:tblPr>
+        <w:tblStyle w:val="Grilledutableau"/>
+        <w:tblW w:w="0" w:type="auto"/>
+        <w:tblLook w:val="04A0" w:firstRow="1" w:lastRow="0" w:firstColumn="1" w:lastColumn="0" w:noHBand="0" w:noVBand="1"/>
+      </w:tblPr>
+      <w:tblGrid>
+        <w:gridCol w:w="4531"/>
+        <w:gridCol w:w="4531"/>
+      </w:tblGrid>
+      <w:tr>
+        <w:tc>
+          <w:tcPr>
+            <w:tcW w:w="9062" w:type="dxa"/>
+            <w:gridSpan w:val="2"/>
+          </w:tcPr>
+          <w:p>
+            <w:pPr>
+              <w:jc w:val="center"/>
+              <w:rPr>
+                <w:rFonts w:cstheme="minorHAnsi"/>
+                <w:lang w:val="en-CA"/>
+              </w:rPr>
+            </w:pPr>
+            <w:r>
+              <w:rPr>
+                <w:rFonts w:cstheme="minorHAnsi"/>
+                <w:lang w:val="en-CA"/>
+              </w:rPr>
+              <w:lastRenderedPageBreak/>
+              <w:t xml:space="preserve">Basket </w:t>
+            </w:r>
+            <w:r>
+              <w:rPr>
+                <w:rFonts w:cstheme="minorHAnsi"/>
+                <w:lang w:val="en-CA"/>
+              </w:rPr>
+              <w:t>Table</w:t>
+            </w:r>
+          </w:p>
+        </w:tc>
+      </w:tr>
+      <w:tr>
+        <w:tc>
+          <w:tcPr>
+            <w:tcW w:w="4531" w:type="dxa"/>
+          </w:tcPr>
+          <w:p>
+            <w:pPr>
+              <w:jc w:val="center"/>
+              <w:rPr>
+                <w:rFonts w:cstheme="minorHAnsi"/>
+                <w:lang w:val="en-CA"/>
+              </w:rPr>
+            </w:pPr>
+            <w:proofErr w:type="spellStart"/>
+            <w:r>
+              <w:rPr>
+                <w:rFonts w:cstheme="minorHAnsi"/>
+                <w:lang w:val="en-CA"/>
+              </w:rPr>
+              <w:t>orderId</w:t>
+            </w:r>
+            <w:proofErr w:type="spellEnd"/>
+          </w:p>
+        </w:tc>
+        <w:tc>
+          <w:tcPr>
+            <w:tcW w:w="4531" w:type="dxa"/>
+          </w:tcPr>
+          <w:p>
+            <w:pPr>
+              <w:jc w:val="center"/>
+              <w:rPr>
+                <w:rFonts w:cstheme="minorHAnsi"/>
+                <w:lang w:val="en-CA"/>
+              </w:rPr>
+            </w:pPr>
+            <w:r>
+              <w:rPr>
+                <w:rFonts w:cstheme="minorHAnsi"/>
+                <w:lang w:val="en-CA"/>
+              </w:rPr>
+              <w:t>Primary Key (UUID)</w:t>
+            </w:r>
+          </w:p>
+        </w:tc>
+      </w:tr>
+      <w:tr>
+        <w:tc>
+          <w:tcPr>
+            <w:tcW w:w="4531" w:type="dxa"/>
+          </w:tcPr>
+          <w:p>
+            <w:pPr>
+              <w:jc w:val="center"/>
+              <w:rPr>
+                <w:rFonts w:cstheme="minorHAnsi"/>
+                <w:lang w:val="en-CA"/>
+              </w:rPr>
+            </w:pPr>
+            <w:proofErr w:type="spellStart"/>
+            <w:r>
+              <w:rPr>
+                <w:rFonts w:cstheme="minorHAnsi"/>
+                <w:lang w:val="en-CA"/>
+              </w:rPr>
+              <w:t>user_email</w:t>
+            </w:r>
+            <w:proofErr w:type="spellEnd"/>
+          </w:p>
+        </w:tc>
+        <w:tc>
+          <w:tcPr>
+            <w:tcW w:w="4531" w:type="dxa"/>
+          </w:tcPr>
+          <w:p>
+            <w:pPr>
+              <w:jc w:val="center"/>
+              <w:rPr>
+                <w:rFonts w:cstheme="minorHAnsi"/>
+                <w:lang w:val="en-CA"/>
+              </w:rPr>
+            </w:pPr>
+            <w:r>
+              <w:rPr>
+                <w:rFonts w:cstheme="minorHAnsi"/>
+                <w:lang w:val="en-CA"/>
+              </w:rPr>
+              <w:t>Text</w:t>
+            </w:r>
+          </w:p>
+        </w:tc>
+      </w:tr>
+      <w:tr>
+        <w:tc>
+          <w:tcPr>
+            <w:tcW w:w="4531" w:type="dxa"/>
+          </w:tcPr>
+          <w:p>
+            <w:pPr>
+              <w:jc w:val="center"/>
+              <w:rPr>
+                <w:rFonts w:cstheme="minorHAnsi"/>
+                <w:lang w:val="en-CA"/>
+              </w:rPr>
+            </w:pPr>
+            <w:r>
+              <w:rPr>
+                <w:rFonts w:cstheme="minorHAnsi"/>
+                <w:lang w:val="en-CA"/>
+              </w:rPr>
+              <w:t>products</w:t>
+            </w:r>
+          </w:p>
+        </w:tc>
+        <w:tc>
+          <w:tcPr>
+            <w:tcW w:w="4531" w:type="dxa"/>
+          </w:tcPr>
+          <w:p>
+            <w:pPr>
+              <w:jc w:val="center"/>
+              <w:rPr>
+                <w:rFonts w:cstheme="minorHAnsi"/>
+                <w:lang w:val="en-CA"/>
+              </w:rPr>
+            </w:pPr>
+            <w:r>
+              <w:rPr>
+                <w:rFonts w:cstheme="minorHAnsi"/>
+                <w:lang w:val="en-CA"/>
+              </w:rPr>
+              <w:t>M</w:t>
+            </w:r>
+            <w:r>
+              <w:rPr>
+                <w:rFonts w:cstheme="minorHAnsi"/>
+                <w:lang w:val="en-CA"/>
+              </w:rPr>
+              <w:t>ap</w:t>
+            </w:r>
+          </w:p>
+        </w:tc>
+      </w:tr>
+      <w:tr>
+        <w:tc>
+          <w:tcPr>
+            <w:tcW w:w="4531" w:type="dxa"/>
+          </w:tcPr>
+          <w:p>
+            <w:pPr>
+              <w:jc w:val="center"/>
+              <w:rPr>
+                <w:rFonts w:cstheme="minorHAnsi"/>
+                <w:lang w:val="en-CA"/>
+              </w:rPr>
+            </w:pPr>
+            <w:proofErr w:type="spellStart"/>
+            <w:r>
+              <w:rPr>
+                <w:rFonts w:cstheme="minorHAnsi"/>
+                <w:lang w:val="en-CA"/>
+              </w:rPr>
+              <w:t>totalPrice</w:t>
+            </w:r>
+            <w:proofErr w:type="spellEnd"/>
+          </w:p>
+        </w:tc>
+        <w:tc>
+          <w:tcPr>
+            <w:tcW w:w="4531" w:type="dxa"/>
+          </w:tcPr>
+          <w:p>
+            <w:pPr>
+              <w:jc w:val="center"/>
+              <w:rPr>
+                <w:rFonts w:cstheme="minorHAnsi"/>
+                <w:lang w:val="en-CA"/>
+              </w:rPr>
+            </w:pPr>
+            <w:r>
+              <w:rPr>
+                <w:rFonts w:cstheme="minorHAnsi"/>
+                <w:lang w:val="en-CA"/>
+              </w:rPr>
+              <w:t>Decimal</w:t>
+            </w:r>
+          </w:p>
+        </w:tc>
+      </w:tr>
+    </w:tbl>
+    <w:p>
+      <w:pPr>
+        <w:rPr>
+          <w:lang w:val="en-US"/>
+        </w:rPr>
+      </w:pPr>
+    </w:p>
+    <w:p>
+      <w:pPr>
+        <w:rPr>
+          <w:lang w:val="en-US"/>
+        </w:rPr>
+      </w:pPr>
+    </w:p>
+    <w:p>
+      <w:pPr>
+        <w:rPr>
+          <w:lang w:val="en-US"/>
+        </w:rPr>
+      </w:pPr>
+    </w:p>
+    <w:tbl>
+      <w:tblPr>
+        <w:tblStyle w:val="Grilledutableau"/>
+        <w:tblW w:w="0" w:type="auto"/>
+        <w:tblLook w:val="04A0" w:firstRow="1" w:lastRow="0" w:firstColumn="1" w:lastColumn="0" w:noHBand="0" w:noVBand="1"/>
+      </w:tblPr>
+      <w:tblGrid>
+        <w:gridCol w:w="4531"/>
+        <w:gridCol w:w="4531"/>
+      </w:tblGrid>
+      <w:tr>
+        <w:tc>
+          <w:tcPr>
+            <w:tcW w:w="9062" w:type="dxa"/>
+            <w:gridSpan w:val="2"/>
+          </w:tcPr>
+          <w:p>
+            <w:pPr>
+              <w:jc w:val="center"/>
+              <w:rPr>
+                <w:rFonts w:cstheme="minorHAnsi"/>
+                <w:lang w:val="en-CA"/>
+              </w:rPr>
+            </w:pPr>
+            <w:r>
+              <w:rPr>
+                <w:rFonts w:cstheme="minorHAnsi"/>
+                <w:lang w:val="en-CA"/>
+              </w:rPr>
+              <w:t>Products</w:t>
+            </w:r>
+            <w:r>
+              <w:rPr>
+                <w:rFonts w:cstheme="minorHAnsi"/>
+                <w:lang w:val="en-CA"/>
+              </w:rPr>
+              <w:t xml:space="preserve"> </w:t>
+            </w:r>
+            <w:r>
+              <w:rPr>
+                <w:rFonts w:cstheme="minorHAnsi"/>
+                <w:lang w:val="en-CA"/>
+              </w:rPr>
+              <w:t>Table</w:t>
+            </w:r>
+          </w:p>
+        </w:tc>
+      </w:tr>
+      <w:tr>
+        <w:tc>
+          <w:tcPr>
+            <w:tcW w:w="4531" w:type="dxa"/>
+          </w:tcPr>
+          <w:p>
+            <w:pPr>
+              <w:jc w:val="center"/>
+              <w:rPr>
+                <w:rFonts w:cstheme="minorHAnsi"/>
+                <w:lang w:val="en-CA"/>
+              </w:rPr>
+            </w:pPr>
+            <w:proofErr w:type="spellStart"/>
+            <w:r>
+              <w:rPr>
+                <w:rFonts w:cstheme="minorHAnsi"/>
+                <w:lang w:val="en-CA"/>
+              </w:rPr>
+              <w:t>productId</w:t>
+            </w:r>
+            <w:proofErr w:type="spellEnd"/>
+          </w:p>
+        </w:tc>
+        <w:tc>
+          <w:tcPr>
+            <w:tcW w:w="4531" w:type="dxa"/>
+          </w:tcPr>
+          <w:p>
+            <w:pPr>
+              <w:jc w:val="center"/>
+              <w:rPr>
+                <w:rFonts w:cstheme="minorHAnsi"/>
+                <w:lang w:val="en-CA"/>
+              </w:rPr>
+            </w:pPr>
+            <w:r>
+              <w:rPr>
+                <w:rFonts w:cstheme="minorHAnsi"/>
+                <w:lang w:val="en-CA"/>
+              </w:rPr>
+              <w:t>Primary Key (UUID)</w:t>
+            </w:r>
+          </w:p>
+        </w:tc>
+      </w:tr>
+      <w:tr>
+        <w:tc>
+          <w:tcPr>
+            <w:tcW w:w="4531" w:type="dxa"/>
+          </w:tcPr>
+          <w:p>
+            <w:pPr>
+              <w:jc w:val="center"/>
+              <w:rPr>
+                <w:rFonts w:cstheme="minorHAnsi"/>
+                <w:lang w:val="en-CA"/>
+              </w:rPr>
+            </w:pPr>
+            <w:proofErr w:type="spellStart"/>
+            <w:r>
+              <w:rPr>
+                <w:rFonts w:cstheme="minorHAnsi"/>
+                <w:lang w:val="en-CA"/>
+              </w:rPr>
+              <w:t>productName</w:t>
+            </w:r>
+            <w:proofErr w:type="spellEnd"/>
+          </w:p>
+        </w:tc>
+        <w:tc>
+          <w:tcPr>
+            <w:tcW w:w="4531" w:type="dxa"/>
+          </w:tcPr>
+          <w:p>
+            <w:pPr>
+              <w:jc w:val="center"/>
+              <w:rPr>
+                <w:rFonts w:cstheme="minorHAnsi"/>
+                <w:lang w:val="en-CA"/>
+              </w:rPr>
+            </w:pPr>
+            <w:r>
+              <w:rPr>
+                <w:rFonts w:cstheme="minorHAnsi"/>
+                <w:lang w:val="en-CA"/>
+              </w:rPr>
+              <w:t>Text</w:t>
+            </w:r>
+          </w:p>
+        </w:tc>
+      </w:tr>
+      <w:tr>
+        <w:tc>
+          <w:tcPr>
+            <w:tcW w:w="4531" w:type="dxa"/>
+          </w:tcPr>
+          <w:p>
+            <w:pPr>
+              <w:jc w:val="center"/>
+              <w:rPr>
+                <w:rFonts w:cstheme="minorHAnsi"/>
+                <w:lang w:val="en-CA"/>
+              </w:rPr>
+            </w:pPr>
+            <w:proofErr w:type="spellStart"/>
+            <w:r>
+              <w:rPr>
+                <w:rFonts w:cstheme="minorHAnsi"/>
+                <w:lang w:val="en-CA"/>
+              </w:rPr>
+              <w:t>product</w:t>
+            </w:r>
+            <w:r>
+              <w:rPr>
+                <w:rFonts w:cstheme="minorHAnsi"/>
+                <w:lang w:val="en-CA"/>
+              </w:rPr>
+              <w:t>Photo</w:t>
+            </w:r>
+            <w:proofErr w:type="spellEnd"/>
+          </w:p>
+        </w:tc>
+        <w:tc>
+          <w:tcPr>
+            <w:tcW w:w="4531" w:type="dxa"/>
+          </w:tcPr>
+          <w:p>
+            <w:pPr>
+              <w:jc w:val="center"/>
+              <w:rPr>
+                <w:rFonts w:cstheme="minorHAnsi"/>
+                <w:lang w:val="en-CA"/>
+              </w:rPr>
+            </w:pPr>
+            <w:r>
+              <w:rPr>
+                <w:rFonts w:cstheme="minorHAnsi"/>
+                <w:lang w:val="en-CA"/>
+              </w:rPr>
+              <w:t>Text</w:t>
+            </w:r>
+          </w:p>
+        </w:tc>
+      </w:tr>
+      <w:tr>
+        <w:tc>
+          <w:tcPr>
+            <w:tcW w:w="4531" w:type="dxa"/>
+          </w:tcPr>
+          <w:p>
+            <w:pPr>
+              <w:jc w:val="center"/>
+              <w:rPr>
+                <w:rFonts w:cstheme="minorHAnsi"/>
+                <w:lang w:val="en-CA"/>
+              </w:rPr>
+            </w:pPr>
+            <w:r>
+              <w:rPr>
+                <w:rFonts w:cstheme="minorHAnsi"/>
+                <w:lang w:val="en-CA"/>
+              </w:rPr>
+              <w:t>quantity</w:t>
+            </w:r>
+          </w:p>
+        </w:tc>
+        <w:tc>
+          <w:tcPr>
+            <w:tcW w:w="4531" w:type="dxa"/>
+          </w:tcPr>
+          <w:p>
+            <w:pPr>
+              <w:jc w:val="center"/>
+              <w:rPr>
+                <w:rFonts w:cstheme="minorHAnsi"/>
+                <w:lang w:val="en-CA"/>
+              </w:rPr>
+            </w:pPr>
+            <w:r>
+              <w:rPr>
+                <w:rFonts w:cstheme="minorHAnsi"/>
+                <w:lang w:val="en-CA"/>
+              </w:rPr>
+              <w:t>Int</w:t>
+            </w:r>
+          </w:p>
+        </w:tc>
+      </w:tr>
+      <w:tr>
+        <w:tc>
+          <w:tcPr>
+            <w:tcW w:w="4531" w:type="dxa"/>
+          </w:tcPr>
+          <w:p>
+            <w:pPr>
+              <w:jc w:val="center"/>
+              <w:rPr>
+                <w:rFonts w:cstheme="minorHAnsi"/>
+                <w:lang w:val="en-CA"/>
+              </w:rPr>
+            </w:pPr>
+            <w:r>
+              <w:rPr>
+                <w:rFonts w:cstheme="minorHAnsi"/>
+                <w:lang w:val="en-CA"/>
+              </w:rPr>
+              <w:t>price</w:t>
+            </w:r>
+          </w:p>
+        </w:tc>
+        <w:tc>
+          <w:tcPr>
+            <w:tcW w:w="4531" w:type="dxa"/>
+          </w:tcPr>
+          <w:p>
+            <w:pPr>
+              <w:jc w:val="center"/>
+              <w:rPr>
+                <w:rFonts w:cstheme="minorHAnsi"/>
+                <w:lang w:val="en-CA"/>
+              </w:rPr>
+            </w:pPr>
+            <w:r>
+              <w:rPr>
+                <w:rFonts w:cstheme="minorHAnsi"/>
+                <w:lang w:val="en-CA"/>
+              </w:rPr>
+              <w:t>Decimal</w:t>
+            </w:r>
+          </w:p>
+        </w:tc>
+      </w:tr>
+      <w:tr>
+        <w:tc>
+          <w:tcPr>
+            <w:tcW w:w="4531" w:type="dxa"/>
+          </w:tcPr>
+          <w:p>
+            <w:pPr>
+              <w:jc w:val="center"/>
+              <w:rPr>
+                <w:rFonts w:cstheme="minorHAnsi"/>
+                <w:lang w:val="en-CA"/>
+              </w:rPr>
+            </w:pPr>
+            <w:r>
+              <w:rPr>
+                <w:rFonts w:cstheme="minorHAnsi"/>
+                <w:lang w:val="en-CA"/>
+              </w:rPr>
+              <w:t>promotion</w:t>
+            </w:r>
+          </w:p>
+        </w:tc>
+        <w:tc>
+          <w:tcPr>
+            <w:tcW w:w="4531" w:type="dxa"/>
+          </w:tcPr>
+          <w:p>
+            <w:pPr>
+              <w:jc w:val="center"/>
+              <w:rPr>
+                <w:rFonts w:cstheme="minorHAnsi"/>
+                <w:lang w:val="en-CA"/>
+              </w:rPr>
+            </w:pPr>
+            <w:r>
+              <w:rPr>
+                <w:rFonts w:cstheme="minorHAnsi"/>
+                <w:lang w:val="en-CA"/>
+              </w:rPr>
+              <w:t>Boolean</w:t>
+            </w:r>
+          </w:p>
+        </w:tc>
+      </w:tr>
+    </w:tbl>
+    <w:p>
+      <w:pPr>
+        <w:rPr>
+          <w:lang w:val="en-US"/>
+        </w:rPr>
+      </w:pPr>
+    </w:p>
+    <w:p>
+      <w:pPr>
+        <w:pStyle w:val="Titre1"/>
+        <w:rPr>
+          <w:lang w:val="en-US"/>
+        </w:rPr>
+      </w:pPr>
+      <w:bookmarkStart w:id="3" w:name="_Toc153764784"/>
+      <w:r>
+        <w:rPr>
+          <w:lang w:val="en-US"/>
+        </w:rPr>
+        <w:t>Result</w:t>
+      </w:r>
+      <w:bookmarkEnd w:id="3"/>
+    </w:p>
+    <w:p>
+      <w:pPr>
+        <w:rPr>
+          <w:lang w:val="en-US"/>
         </w:rPr>
       </w:pPr>
     </w:p>
     <w:p>
       <w:pPr>
         <w:keepNext/>
-        <w:jc w:val="center"/>
-      </w:pPr>
-      <w:r>
         <w:rPr>
           <w:noProof/>
           <w:lang w:val="en-US"/>
         </w:rPr>
-        <w:drawing>
-          <wp:inline distT="0" distB="0" distL="0" distR="0" wp14:anchorId="554A482A" wp14:editId="73A365DA">
-            <wp:extent cx="5309564" cy="3896139"/>
-            <wp:effectExtent l="0" t="0" r="5715" b="9525"/>
-            <wp:docPr id="588676809" name="Image 1" descr="Une image contenant texte, diagramme, Plan, Parallèle&#10;&#10;Description générée automatiquement"/>
-            <wp:cNvGraphicFramePr>
-              <a:graphicFrameLocks xmlns:a="http://schemas.openxmlformats.org/drawingml/2006/main" noChangeAspect="1"/>
-            </wp:cNvGraphicFramePr>
-            <a:graphic xmlns:a="http://schemas.openxmlformats.org/drawingml/2006/main">
-              <a:graphicData uri="http://schemas.openxmlformats.org/drawingml/2006/picture">
-                <pic:pic xmlns:pic="http://schemas.openxmlformats.org/drawingml/2006/picture">
-                  <pic:nvPicPr>
-                    <pic:cNvPr id="588676809" name="Image 1" descr="Une image contenant texte, diagramme, Plan, Parallèle&#10;&#10;Description générée automatiquement"/>
-                    <pic:cNvPicPr/>
-                  </pic:nvPicPr>
-                  <pic:blipFill>
-                    <a:blip r:embed="rId11"/>
-                    <a:stretch>
-                      <a:fillRect/>
-                    </a:stretch>
-                  </pic:blipFill>
-                  <pic:spPr>
-                    <a:xfrm>
-                      <a:off x="0" y="0"/>
-                      <a:ext cx="5335660" cy="3915288"/>
-                    </a:xfrm>
-                    <a:prstGeom prst="rect">
-                      <a:avLst/>
-                    </a:prstGeom>
-                  </pic:spPr>
-                </pic:pic>
-              </a:graphicData>
-            </a:graphic>
-          </wp:inline>
-        </w:drawing>
-      </w:r>
-    </w:p>
-    <w:p>
-      <w:pPr>
-        <w:pStyle w:val="Lgende"/>
-        <w:jc w:val="center"/>
-        <w:rPr>
-          <w:lang w:val="en-US"/>
-        </w:rPr>
-      </w:pPr>
-      <w:r>
-        <w:rPr>
-          <w:lang w:val="en-US"/>
-        </w:rPr>
-        <w:t xml:space="preserve">Figure </w:t>
-      </w:r>
-      <w:r>
-        <w:fldChar w:fldCharType="begin"/>
-      </w:r>
-      <w:r>
-        <w:rPr>
-          <w:lang w:val="en-US"/>
-        </w:rPr>
-        <w:instrText xml:space="preserve"> SEQ Figure \* ARABIC </w:instrText>
-      </w:r>
-      <w:r>
-        <w:fldChar w:fldCharType="separate"/>
+      </w:pPr>
+      <w:r>
+        <w:rPr>
+          <w:lang w:val="en-US"/>
+        </w:rPr>
+        <w:t>By logging into the site, you are redirected to the 'Categories' tab. You can view all product categories sold in our store</w:t>
+      </w:r>
+      <w:r>
+        <w:rPr>
+          <w:lang w:val="en-US"/>
+        </w:rPr>
+        <w:t>.</w:t>
       </w:r>
       <w:r>
         <w:rPr>
           <w:noProof/>
           <w:lang w:val="en-US"/>
         </w:rPr>
-        <w:t>3</w:t>
-      </w:r>
-      <w:r>
+        <w:t xml:space="preserve"> </w:t>
+      </w:r>
+    </w:p>
+    <w:p>
+      <w:pPr>
+        <w:keepNext/>
         <w:rPr>
           <w:noProof/>
-        </w:rPr>
-        <w:fldChar w:fldCharType="end"/>
-      </w:r>
-      <w:r>
-        <w:rPr>
-          <w:lang w:val="en-US"/>
-        </w:rPr>
-        <w:t xml:space="preserve">: </w:t>
-      </w:r>
-      <w:r>
-        <w:rPr>
-          <w:lang w:val="en-US"/>
-        </w:rPr>
-        <w:t>database</w:t>
-      </w:r>
-      <w:r>
-        <w:rPr>
-          <w:lang w:val="en-US"/>
-        </w:rPr>
-        <w:t xml:space="preserve"> diagram</w:t>
-      </w:r>
-    </w:p>
-    <w:p>
-      <w:pPr>
-        <w:jc w:val="center"/>
-        <w:rPr>
-          <w:lang w:val="en-US"/>
-        </w:rPr>
-      </w:pPr>
-      <w:r>
-        <w:rPr>
-          <w:lang w:val="en-US"/>
-        </w:rPr>
-        <w:br w:type="page"/>
-      </w:r>
-    </w:p>
-    <w:p>
-      <w:pPr>
-        <w:pStyle w:val="Titre1"/>
-        <w:rPr>
-          <w:lang w:val="en-US"/>
-        </w:rPr>
-      </w:pPr>
-      <w:bookmarkStart w:id="3" w:name="_Toc153764784"/>
-      <w:r>
-        <w:rPr>
-          <w:lang w:val="en-US"/>
-        </w:rPr>
-        <w:lastRenderedPageBreak/>
-        <w:t>Result</w:t>
-      </w:r>
-      <w:bookmarkEnd w:id="3"/>
-    </w:p>
-    <w:p>
-      <w:pPr>
-        <w:rPr>
           <w:lang w:val="en-US"/>
         </w:rPr>
       </w:pPr>
@@ -5825,25 +6435,6 @@
           <w:lang w:val="en-US"/>
         </w:rPr>
       </w:pPr>
-      <w:r>
-        <w:rPr>
-          <w:lang w:val="en-US"/>
-        </w:rPr>
-        <w:t>By logging into the site, you are redirected to the 'Categories' tab. You can view all product categories sold in our store</w:t>
-      </w:r>
-      <w:r>
-        <w:rPr>
-          <w:lang w:val="en-US"/>
-        </w:rPr>
-        <w:t>.</w:t>
-      </w:r>
-      <w:r>
-        <w:rPr>
-          <w:noProof/>
-          <w:lang w:val="en-US"/>
-        </w:rPr>
-        <w:t xml:space="preserve"> </w:t>
-      </w:r>
       <w:r>
         <w:rPr>
           <w:noProof/>
@@ -5865,7 +6456,7 @@
                     <pic:cNvPicPr/>
                   </pic:nvPicPr>
                   <pic:blipFill>
-                    <a:blip r:embed="rId12"/>
+                    <a:blip r:embed="rId11"/>
                     <a:stretch>
                       <a:fillRect/>
                     </a:stretch>
@@ -5937,22 +6528,17 @@
     </w:p>
     <w:p>
       <w:pPr>
-        <w:rPr>
-          <w:lang w:val="en-US"/>
-        </w:rPr>
-      </w:pPr>
-    </w:p>
-    <w:p>
-      <w:pPr>
         <w:keepNext/>
         <w:rPr>
-          <w:lang w:val="en-US"/>
-        </w:rPr>
-      </w:pPr>
-      <w:r>
-        <w:rPr>
-          <w:lang w:val="en-US"/>
-        </w:rPr>
+          <w:noProof/>
+          <w:lang w:val="en-US"/>
+        </w:rPr>
+      </w:pPr>
+      <w:r>
+        <w:rPr>
+          <w:lang w:val="en-US"/>
+        </w:rPr>
+        <w:lastRenderedPageBreak/>
         <w:t>You can select one of the categories and browse all the products belonging to the 'jeux' category.</w:t>
       </w:r>
       <w:r>
@@ -5974,6 +6560,23 @@
         </w:rPr>
         <w:t xml:space="preserve"> </w:t>
       </w:r>
+    </w:p>
+    <w:p>
+      <w:pPr>
+        <w:keepNext/>
+        <w:rPr>
+          <w:noProof/>
+          <w:lang w:val="en-US"/>
+        </w:rPr>
+      </w:pPr>
+    </w:p>
+    <w:p>
+      <w:pPr>
+        <w:keepNext/>
+        <w:rPr>
+          <w:lang w:val="en-US"/>
+        </w:rPr>
+      </w:pPr>
       <w:r>
         <w:rPr>
           <w:noProof/>
@@ -5995,7 +6598,7 @@
                     <pic:cNvPicPr/>
                   </pic:nvPicPr>
                   <pic:blipFill>
-                    <a:blip r:embed="rId13"/>
+                    <a:blip r:embed="rId12"/>
                     <a:stretch>
                       <a:fillRect/>
                     </a:stretch>
@@ -6070,7 +6673,6 @@
         <w:rPr>
           <w:lang w:val="en-US"/>
         </w:rPr>
-        <w:lastRenderedPageBreak/>
         <w:t>By checking the 'basket' tab, you retrieve all the items saved in the session. You can see that the product added earlier is in the cart. You can also edit the quantity of this product by adjusting the '-' or '+' button.</w:t>
       </w:r>
       <w:r>
@@ -6116,7 +6718,7 @@
                     <pic:cNvPicPr/>
                   </pic:nvPicPr>
                   <pic:blipFill>
-                    <a:blip r:embed="rId14"/>
+                    <a:blip r:embed="rId13"/>
                     <a:stretch>
                       <a:fillRect/>
                     </a:stretch>
@@ -6194,13 +6796,15 @@
       <w:pPr>
         <w:keepNext/>
         <w:rPr>
-          <w:lang w:val="en-US"/>
-        </w:rPr>
-      </w:pPr>
-      <w:r>
-        <w:rPr>
-          <w:lang w:val="en-US"/>
-        </w:rPr>
+          <w:noProof/>
+          <w:lang w:val="en-US"/>
+        </w:rPr>
+      </w:pPr>
+      <w:r>
+        <w:rPr>
+          <w:lang w:val="en-US"/>
+        </w:rPr>
+        <w:lastRenderedPageBreak/>
         <w:t>As an administrator, you can also delete or add a category. By making changes on this page, you send this modification to the backend</w:t>
       </w:r>
       <w:r>
@@ -6218,6 +6822,23 @@
         </w:rPr>
         <w:t xml:space="preserve"> </w:t>
       </w:r>
+    </w:p>
+    <w:p>
+      <w:pPr>
+        <w:keepNext/>
+        <w:rPr>
+          <w:noProof/>
+          <w:lang w:val="en-US"/>
+        </w:rPr>
+      </w:pPr>
+    </w:p>
+    <w:p>
+      <w:pPr>
+        <w:keepNext/>
+        <w:rPr>
+          <w:lang w:val="en-US"/>
+        </w:rPr>
+      </w:pPr>
       <w:r>
         <w:rPr>
           <w:rFonts w:ascii="Segoe UI" w:hAnsi="Segoe UI" w:cs="Segoe UI"/>
@@ -6241,7 +6862,7 @@
                     <pic:cNvPicPr/>
                   </pic:nvPicPr>
                   <pic:blipFill>
-                    <a:blip r:embed="rId15"/>
+                    <a:blip r:embed="rId14"/>
                     <a:stretch>
                       <a:fillRect/>
                     </a:stretch>
@@ -6326,7 +6947,6 @@
         <w:rPr>
           <w:lang w:val="en-US"/>
         </w:rPr>
-        <w:lastRenderedPageBreak/>
         <w:t>By selecting a category on the administrator page, you can also add or remove a product from the database. To add a new product, you need to specify its name, price, and quantity</w:t>
       </w:r>
       <w:r>
@@ -6367,7 +6987,7 @@
                     <pic:cNvPicPr/>
                   </pic:nvPicPr>
                   <pic:blipFill>
-                    <a:blip r:embed="rId16"/>
+                    <a:blip r:embed="rId15"/>
                     <a:stretch>
                       <a:fillRect/>
                     </a:stretch>
@@ -6448,7 +7068,35 @@
         <w:rPr>
           <w:lang w:val="en-US"/>
         </w:rPr>
-        <w:t>Once our application is ready to be used locally, we can add a Dockerfile to build a Docker image, which is a snapshot of a file system and application code forming the basis for a container. Images are built from Dockerfiles and can be shared and reused across different environments.</w:t>
+        <w:t xml:space="preserve">Once our application is ready to be used locally, we can add a </w:t>
+      </w:r>
+      <w:proofErr w:type="spellStart"/>
+      <w:r>
+        <w:rPr>
+          <w:lang w:val="en-US"/>
+        </w:rPr>
+        <w:t>Dockerfile</w:t>
+      </w:r>
+      <w:proofErr w:type="spellEnd"/>
+      <w:r>
+        <w:rPr>
+          <w:lang w:val="en-US"/>
+        </w:rPr>
+        <w:t xml:space="preserve"> to build a Docker image, which is a snapshot of a file system and application code forming the basis for a container. Images are built from </w:t>
+      </w:r>
+      <w:proofErr w:type="spellStart"/>
+      <w:r>
+        <w:rPr>
+          <w:lang w:val="en-US"/>
+        </w:rPr>
+        <w:t>Dockerfiles</w:t>
+      </w:r>
+      <w:proofErr w:type="spellEnd"/>
+      <w:r>
+        <w:rPr>
+          <w:lang w:val="en-US"/>
+        </w:rPr>
+        <w:t xml:space="preserve"> and can be shared and reused across different environments.</w:t>
       </w:r>
     </w:p>
     <w:p>
@@ -6473,12 +7121,11 @@
           <w:shd w:val="clear" w:color="auto" w:fill="000000"/>
           <w:lang w:val="en-US" w:eastAsia="zh-CN"/>
         </w:rPr>
-        <w:t>docker build -t shop-front .</w:t>
-      </w:r>
-    </w:p>
-    <w:p>
-      <w:pPr>
-        <w:jc w:val="center"/>
+        <w:lastRenderedPageBreak/>
+        <w:t>docker build -t shop-</w:t>
+      </w:r>
+      <w:proofErr w:type="gramStart"/>
+      <w:r>
         <w:rPr>
           <w:rFonts w:ascii="Ubuntu Mono" w:eastAsia="Times New Roman" w:hAnsi="Ubuntu Mono" w:cs="Times New Roman"/>
           <w:color w:val="FFFFFF"/>
@@ -6487,8 +7134,13 @@
           <w:shd w:val="clear" w:color="auto" w:fill="000000"/>
           <w:lang w:val="en-US" w:eastAsia="zh-CN"/>
         </w:rPr>
-      </w:pPr>
-      <w:r>
+        <w:t>front .</w:t>
+      </w:r>
+      <w:proofErr w:type="gramEnd"/>
+    </w:p>
+    <w:p>
+      <w:pPr>
+        <w:jc w:val="center"/>
         <w:rPr>
           <w:rFonts w:ascii="Ubuntu Mono" w:eastAsia="Times New Roman" w:hAnsi="Ubuntu Mono" w:cs="Times New Roman"/>
           <w:color w:val="FFFFFF"/>
@@ -6497,8 +7149,7 @@
           <w:shd w:val="clear" w:color="auto" w:fill="000000"/>
           <w:lang w:val="en-US" w:eastAsia="zh-CN"/>
         </w:rPr>
-        <w:t xml:space="preserve">docker run -p 3000:3000 -d </w:t>
-      </w:r>
+      </w:pPr>
       <w:r>
         <w:rPr>
           <w:rFonts w:ascii="Ubuntu Mono" w:eastAsia="Times New Roman" w:hAnsi="Ubuntu Mono" w:cs="Times New Roman"/>
@@ -6508,8 +7159,32 @@
           <w:shd w:val="clear" w:color="auto" w:fill="000000"/>
           <w:lang w:val="en-US" w:eastAsia="zh-CN"/>
         </w:rPr>
-        <w:t>shop-front</w:t>
-      </w:r>
+        <w:t xml:space="preserve">docker run -p 3000:3000 -d </w:t>
+      </w:r>
+      <w:r>
+        <w:rPr>
+          <w:rFonts w:ascii="Ubuntu Mono" w:eastAsia="Times New Roman" w:hAnsi="Ubuntu Mono" w:cs="Times New Roman"/>
+          <w:color w:val="FFFFFF"/>
+          <w:sz w:val="21"/>
+          <w:szCs w:val="21"/>
+          <w:shd w:val="clear" w:color="auto" w:fill="000000"/>
+          <w:lang w:val="en-US" w:eastAsia="zh-CN"/>
+        </w:rPr>
+        <w:t>shop-</w:t>
+      </w:r>
+      <w:proofErr w:type="gramStart"/>
+      <w:r>
+        <w:rPr>
+          <w:rFonts w:ascii="Ubuntu Mono" w:eastAsia="Times New Roman" w:hAnsi="Ubuntu Mono" w:cs="Times New Roman"/>
+          <w:color w:val="FFFFFF"/>
+          <w:sz w:val="21"/>
+          <w:szCs w:val="21"/>
+          <w:shd w:val="clear" w:color="auto" w:fill="000000"/>
+          <w:lang w:val="en-US" w:eastAsia="zh-CN"/>
+        </w:rPr>
+        <w:t>front</w:t>
+      </w:r>
+      <w:proofErr w:type="gramEnd"/>
     </w:p>
     <w:p>
       <w:pPr>
@@ -6524,6 +7199,14 @@
         </w:rPr>
         <w:t>By creating a Docker Compose file, we can manage multi-container Docker applications. It uses a YAML file to configure application services, networks, and volumes, allowing developers to define complex application stacks.</w:t>
       </w:r>
+    </w:p>
+    <w:p>
+      <w:pPr>
+        <w:jc w:val="both"/>
+        <w:rPr>
+          <w:lang w:val="en-US"/>
+        </w:rPr>
+      </w:pPr>
     </w:p>
     <w:p>
       <w:pPr>
@@ -6551,7 +7234,7 @@
                     <pic:cNvPicPr/>
                   </pic:nvPicPr>
                   <pic:blipFill>
-                    <a:blip r:embed="rId17"/>
+                    <a:blip r:embed="rId16"/>
                     <a:stretch>
                       <a:fillRect/>
                     </a:stretch>
@@ -6597,7 +7280,7 @@
                     <pic:cNvPicPr/>
                   </pic:nvPicPr>
                   <pic:blipFill>
-                    <a:blip r:embed="rId18"/>
+                    <a:blip r:embed="rId17"/>
                     <a:stretch>
                       <a:fillRect/>
                     </a:stretch>
@@ -6691,6 +7374,7 @@
           <w:lang w:val="en-US" w:eastAsia="zh-CN"/>
         </w:rPr>
       </w:pPr>
+      <w:proofErr w:type="spellStart"/>
       <w:r>
         <w:rPr>
           <w:rFonts w:ascii="Ubuntu Mono" w:eastAsia="Times New Roman" w:hAnsi="Ubuntu Mono" w:cs="Times New Roman"/>
@@ -6700,16 +7384,9 @@
           <w:shd w:val="clear" w:color="auto" w:fill="000000"/>
           <w:lang w:val="en-US" w:eastAsia="zh-CN"/>
         </w:rPr>
-        <w:t>kubectl apply -f frontend-deployment.yaml</w:t>
-      </w:r>
-    </w:p>
-    <w:p>
-      <w:pPr>
-        <w:jc w:val="center"/>
-        <w:rPr>
-          <w:lang w:val="en-US"/>
-        </w:rPr>
-      </w:pPr>
+        <w:t>kubectl</w:t>
+      </w:r>
+      <w:proofErr w:type="spellEnd"/>
       <w:r>
         <w:rPr>
           <w:rFonts w:ascii="Ubuntu Mono" w:eastAsia="Times New Roman" w:hAnsi="Ubuntu Mono" w:cs="Times New Roman"/>
@@ -6719,8 +7396,70 @@
           <w:shd w:val="clear" w:color="auto" w:fill="000000"/>
           <w:lang w:val="en-US" w:eastAsia="zh-CN"/>
         </w:rPr>
-        <w:t>kubectl apply -f frontend-service.yaml</w:t>
-      </w:r>
+        <w:t xml:space="preserve"> apply -f frontend-</w:t>
+      </w:r>
+      <w:proofErr w:type="spellStart"/>
+      <w:proofErr w:type="gramStart"/>
+      <w:r>
+        <w:rPr>
+          <w:rFonts w:ascii="Ubuntu Mono" w:eastAsia="Times New Roman" w:hAnsi="Ubuntu Mono" w:cs="Times New Roman"/>
+          <w:color w:val="FFFFFF"/>
+          <w:sz w:val="21"/>
+          <w:szCs w:val="21"/>
+          <w:shd w:val="clear" w:color="auto" w:fill="000000"/>
+          <w:lang w:val="en-US" w:eastAsia="zh-CN"/>
+        </w:rPr>
+        <w:t>deployment.yaml</w:t>
+      </w:r>
+      <w:proofErr w:type="spellEnd"/>
+      <w:proofErr w:type="gramEnd"/>
+    </w:p>
+    <w:p>
+      <w:pPr>
+        <w:jc w:val="center"/>
+        <w:rPr>
+          <w:lang w:val="en-US"/>
+        </w:rPr>
+      </w:pPr>
+      <w:proofErr w:type="spellStart"/>
+      <w:r>
+        <w:rPr>
+          <w:rFonts w:ascii="Ubuntu Mono" w:eastAsia="Times New Roman" w:hAnsi="Ubuntu Mono" w:cs="Times New Roman"/>
+          <w:color w:val="FFFFFF"/>
+          <w:sz w:val="21"/>
+          <w:szCs w:val="21"/>
+          <w:shd w:val="clear" w:color="auto" w:fill="000000"/>
+          <w:lang w:val="en-US" w:eastAsia="zh-CN"/>
+        </w:rPr>
+        <w:t>kubectl</w:t>
+      </w:r>
+      <w:proofErr w:type="spellEnd"/>
+      <w:r>
+        <w:rPr>
+          <w:rFonts w:ascii="Ubuntu Mono" w:eastAsia="Times New Roman" w:hAnsi="Ubuntu Mono" w:cs="Times New Roman"/>
+          <w:color w:val="FFFFFF"/>
+          <w:sz w:val="21"/>
+          <w:szCs w:val="21"/>
+          <w:shd w:val="clear" w:color="auto" w:fill="000000"/>
+          <w:lang w:val="en-US" w:eastAsia="zh-CN"/>
+        </w:rPr>
+        <w:t xml:space="preserve"> apply -f frontend-</w:t>
+      </w:r>
+      <w:proofErr w:type="spellStart"/>
+      <w:proofErr w:type="gramStart"/>
+      <w:r>
+        <w:rPr>
+          <w:rFonts w:ascii="Ubuntu Mono" w:eastAsia="Times New Roman" w:hAnsi="Ubuntu Mono" w:cs="Times New Roman"/>
+          <w:color w:val="FFFFFF"/>
+          <w:sz w:val="21"/>
+          <w:szCs w:val="21"/>
+          <w:shd w:val="clear" w:color="auto" w:fill="000000"/>
+          <w:lang w:val="en-US" w:eastAsia="zh-CN"/>
+        </w:rPr>
+        <w:t>service.yaml</w:t>
+      </w:r>
+      <w:proofErr w:type="spellEnd"/>
+      <w:proofErr w:type="gramEnd"/>
     </w:p>
     <w:p>
       <w:pPr>
@@ -6740,6 +7479,19 @@
           <w:lang w:val="en-US"/>
         </w:rPr>
         <w:t>parameters.</w:t>
+      </w:r>
+    </w:p>
+    <w:p>
+      <w:pPr>
+        <w:rPr>
+          <w:lang w:val="en-US"/>
+        </w:rPr>
+      </w:pPr>
+      <w:r>
+        <w:rPr>
+          <w:lang w:val="en-US"/>
+        </w:rPr>
+        <w:br w:type="page"/>
       </w:r>
     </w:p>
     <w:p>
@@ -6783,7 +7535,21 @@
         <w:rPr>
           <w:lang w:val="en-US"/>
         </w:rPr>
-        <w:t>Scalability in a Dockerized environment is streamlined using container orchestration tools, such as Kubernetes or Docker Swarm. These tools automate the deployment, scaling, and management of containerized applications. By defining a desired state for the application, including the number of replicas, container images, and configuration parameters, Docker orchestration tools enable seamless scaling of applications to meet varying workloads.</w:t>
+        <w:t xml:space="preserve">Scalability in a </w:t>
+      </w:r>
+      <w:proofErr w:type="spellStart"/>
+      <w:r>
+        <w:rPr>
+          <w:lang w:val="en-US"/>
+        </w:rPr>
+        <w:t>Dockerized</w:t>
+      </w:r>
+      <w:proofErr w:type="spellEnd"/>
+      <w:r>
+        <w:rPr>
+          <w:lang w:val="en-US"/>
+        </w:rPr>
+        <w:t xml:space="preserve"> environment is streamlined using container orchestration tools, such as Kubernetes or Docker Swarm. These tools automate the deployment, scaling, and management of containerized applications. By defining a desired state for the application, including the number of replicas, container images, and configuration parameters, Docker orchestration tools enable seamless scaling of applications to meet varying workloads.</w:t>
       </w:r>
     </w:p>
     <w:p>
@@ -6846,7 +7612,7 @@
       </w:pPr>
     </w:p>
     <w:sectPr>
-      <w:footerReference w:type="default" r:id="rId19"/>
+      <w:footerReference w:type="default" r:id="rId18"/>
       <w:pgSz w:w="11906" w:h="16838"/>
       <w:pgMar w:top="1417" w:right="1417" w:bottom="1417" w:left="1417" w:header="708" w:footer="708" w:gutter="0"/>
       <w:pgNumType w:start="0"/>
@@ -8372,7 +9138,7 @@
   <w:style w:type="paragraph" w:default="1" w:styleId="Normal">
     <w:name w:val="Normal"/>
     <w:qFormat/>
-    <w:rsid w:val="00CF5289"/>
+    <w:rsid w:val="00D3388C"/>
     <w:rPr>
       <w:sz w:val="24"/>
     </w:rPr>
@@ -8432,6 +9198,7 @@
   <w:style w:type="character" w:default="1" w:styleId="Policepardfaut">
     <w:name w:val="Default Paragraph Font"/>
     <w:uiPriority w:val="1"/>
+    <w:semiHidden/>
     <w:unhideWhenUsed/>
   </w:style>
   <w:style w:type="table" w:default="1" w:styleId="TableauNormal">
@@ -8657,6 +9424,25 @@
       <w:b/>
       <w:bCs/>
     </w:rPr>
+  </w:style>
+  <w:style w:type="table" w:styleId="Grilledutableau">
+    <w:name w:val="Table Grid"/>
+    <w:basedOn w:val="TableauNormal"/>
+    <w:uiPriority w:val="39"/>
+    <w:rsid w:val="007D3012"/>
+    <w:pPr>
+      <w:spacing w:after="0" w:line="240" w:lineRule="auto"/>
+    </w:pPr>
+    <w:tblPr>
+      <w:tblBorders>
+        <w:top w:val="single" w:sz="4" w:space="0" w:color="auto"/>
+        <w:left w:val="single" w:sz="4" w:space="0" w:color="auto"/>
+        <w:bottom w:val="single" w:sz="4" w:space="0" w:color="auto"/>
+        <w:right w:val="single" w:sz="4" w:space="0" w:color="auto"/>
+        <w:insideH w:val="single" w:sz="4" w:space="0" w:color="auto"/>
+        <w:insideV w:val="single" w:sz="4" w:space="0" w:color="auto"/>
+      </w:tblBorders>
+    </w:tblPr>
   </w:style>
 </w:styles>
 </file>

</xml_diff>

<commit_message>
link to the git repositories added
</commit_message>
<xml_diff>
--- a/ECAMazon documentation.docx
+++ b/ECAMazon documentation.docx
@@ -4198,6 +4198,13 @@
         </w:p>
         <w:p>
           <w:pPr>
+            <w:rPr>
+              <w:lang w:val="en-US" w:eastAsia="fr-BE"/>
+            </w:rPr>
+          </w:pPr>
+        </w:p>
+        <w:p>
+          <w:pPr>
             <w:pStyle w:val="TM1"/>
             <w:tabs>
               <w:tab w:val="right" w:leader="dot" w:pos="9062"/>
@@ -4206,8 +4213,8 @@
               <w:rFonts w:eastAsiaTheme="minorEastAsia"/>
               <w:noProof/>
               <w:kern w:val="2"/>
-              <w:sz w:val="22"/>
-              <w:lang w:eastAsia="zh-CN"/>
+              <w:szCs w:val="24"/>
+              <w:lang w:val="en-US"/>
               <w14:ligatures w14:val="standardContextual"/>
             </w:rPr>
           </w:pPr>
@@ -4229,7 +4236,7 @@
             </w:rPr>
             <w:fldChar w:fldCharType="separate"/>
           </w:r>
-          <w:hyperlink w:anchor="_Toc153764781" w:history="1">
+          <w:hyperlink w:anchor="_Toc155543241" w:history="1">
             <w:r>
               <w:rPr>
                 <w:rStyle w:val="Lienhypertexte"/>
@@ -4257,7 +4264,7 @@
                 <w:noProof/>
                 <w:webHidden/>
               </w:rPr>
-              <w:instrText xml:space="preserve"> PAGEREF _Toc153764781 \h </w:instrText>
+              <w:instrText xml:space="preserve"> PAGEREF _Toc155543241 \h </w:instrText>
             </w:r>
             <w:r>
               <w:rPr>
@@ -4298,12 +4305,12 @@
               <w:rFonts w:eastAsiaTheme="minorEastAsia"/>
               <w:noProof/>
               <w:kern w:val="2"/>
-              <w:sz w:val="22"/>
-              <w:lang w:eastAsia="zh-CN"/>
+              <w:szCs w:val="24"/>
+              <w:lang w:val="en-US"/>
               <w14:ligatures w14:val="standardContextual"/>
             </w:rPr>
           </w:pPr>
-          <w:hyperlink w:anchor="_Toc153764782" w:history="1">
+          <w:hyperlink w:anchor="_Toc155543242" w:history="1">
             <w:r>
               <w:rPr>
                 <w:rStyle w:val="Lienhypertexte"/>
@@ -4331,7 +4338,7 @@
                 <w:noProof/>
                 <w:webHidden/>
               </w:rPr>
-              <w:instrText xml:space="preserve"> PAGEREF _Toc153764782 \h </w:instrText>
+              <w:instrText xml:space="preserve"> PAGEREF _Toc155543242 \h </w:instrText>
             </w:r>
             <w:r>
               <w:rPr>
@@ -4372,12 +4379,12 @@
               <w:rFonts w:eastAsiaTheme="minorEastAsia"/>
               <w:noProof/>
               <w:kern w:val="2"/>
-              <w:sz w:val="22"/>
-              <w:lang w:eastAsia="zh-CN"/>
+              <w:szCs w:val="24"/>
+              <w:lang w:val="en-US"/>
               <w14:ligatures w14:val="standardContextual"/>
             </w:rPr>
           </w:pPr>
-          <w:hyperlink w:anchor="_Toc153764783" w:history="1">
+          <w:hyperlink w:anchor="_Toc155543243" w:history="1">
             <w:r>
               <w:rPr>
                 <w:rStyle w:val="Lienhypertexte"/>
@@ -4405,7 +4412,7 @@
                 <w:noProof/>
                 <w:webHidden/>
               </w:rPr>
-              <w:instrText xml:space="preserve"> PAGEREF _Toc153764783 \h </w:instrText>
+              <w:instrText xml:space="preserve"> PAGEREF _Toc155543243 \h </w:instrText>
             </w:r>
             <w:r>
               <w:rPr>
@@ -4446,12 +4453,12 @@
               <w:rFonts w:eastAsiaTheme="minorEastAsia"/>
               <w:noProof/>
               <w:kern w:val="2"/>
-              <w:sz w:val="22"/>
-              <w:lang w:eastAsia="zh-CN"/>
+              <w:szCs w:val="24"/>
+              <w:lang w:val="en-US"/>
               <w14:ligatures w14:val="standardContextual"/>
             </w:rPr>
           </w:pPr>
-          <w:hyperlink w:anchor="_Toc153764784" w:history="1">
+          <w:hyperlink w:anchor="_Toc155543244" w:history="1">
             <w:r>
               <w:rPr>
                 <w:rStyle w:val="Lienhypertexte"/>
@@ -4479,7 +4486,7 @@
                 <w:noProof/>
                 <w:webHidden/>
               </w:rPr>
-              <w:instrText xml:space="preserve"> PAGEREF _Toc153764784 \h </w:instrText>
+              <w:instrText xml:space="preserve"> PAGEREF _Toc155543244 \h </w:instrText>
             </w:r>
             <w:r>
               <w:rPr>
@@ -4499,7 +4506,7 @@
                 <w:noProof/>
                 <w:webHidden/>
               </w:rPr>
-              <w:t>6</w:t>
+              <w:t>5</w:t>
             </w:r>
             <w:r>
               <w:rPr>
@@ -4520,12 +4527,12 @@
               <w:rFonts w:eastAsiaTheme="minorEastAsia"/>
               <w:noProof/>
               <w:kern w:val="2"/>
-              <w:sz w:val="22"/>
-              <w:lang w:eastAsia="zh-CN"/>
+              <w:szCs w:val="24"/>
+              <w:lang w:val="en-US"/>
               <w14:ligatures w14:val="standardContextual"/>
             </w:rPr>
           </w:pPr>
-          <w:hyperlink w:anchor="_Toc153764785" w:history="1">
+          <w:hyperlink w:anchor="_Toc155543245" w:history="1">
             <w:r>
               <w:rPr>
                 <w:rStyle w:val="Lienhypertexte"/>
@@ -4553,7 +4560,81 @@
                 <w:noProof/>
                 <w:webHidden/>
               </w:rPr>
-              <w:instrText xml:space="preserve"> PAGEREF _Toc153764785 \h </w:instrText>
+              <w:instrText xml:space="preserve"> PAGEREF _Toc155543245 \h </w:instrText>
+            </w:r>
+            <w:r>
+              <w:rPr>
+                <w:noProof/>
+                <w:webHidden/>
+              </w:rPr>
+            </w:r>
+            <w:r>
+              <w:rPr>
+                <w:noProof/>
+                <w:webHidden/>
+              </w:rPr>
+              <w:fldChar w:fldCharType="separate"/>
+            </w:r>
+            <w:r>
+              <w:rPr>
+                <w:noProof/>
+                <w:webHidden/>
+              </w:rPr>
+              <w:t>9</w:t>
+            </w:r>
+            <w:r>
+              <w:rPr>
+                <w:noProof/>
+                <w:webHidden/>
+              </w:rPr>
+              <w:fldChar w:fldCharType="end"/>
+            </w:r>
+          </w:hyperlink>
+        </w:p>
+        <w:p>
+          <w:pPr>
+            <w:pStyle w:val="TM1"/>
+            <w:tabs>
+              <w:tab w:val="right" w:leader="dot" w:pos="9062"/>
+            </w:tabs>
+            <w:rPr>
+              <w:rFonts w:eastAsiaTheme="minorEastAsia"/>
+              <w:noProof/>
+              <w:kern w:val="2"/>
+              <w:szCs w:val="24"/>
+              <w:lang w:val="en-US"/>
+              <w14:ligatures w14:val="standardContextual"/>
+            </w:rPr>
+          </w:pPr>
+          <w:hyperlink w:anchor="_Toc155543246" w:history="1">
+            <w:r>
+              <w:rPr>
+                <w:rStyle w:val="Lienhypertexte"/>
+                <w:noProof/>
+                <w:lang w:val="en-US"/>
+              </w:rPr>
+              <w:t>Github Repositories</w:t>
+            </w:r>
+            <w:r>
+              <w:rPr>
+                <w:noProof/>
+                <w:webHidden/>
+              </w:rPr>
+              <w:tab/>
+            </w:r>
+            <w:r>
+              <w:rPr>
+                <w:noProof/>
+                <w:webHidden/>
+              </w:rPr>
+              <w:fldChar w:fldCharType="begin"/>
+            </w:r>
+            <w:r>
+              <w:rPr>
+                <w:noProof/>
+                <w:webHidden/>
+              </w:rPr>
+              <w:instrText xml:space="preserve"> PAGEREF _Toc155543246 \h </w:instrText>
             </w:r>
             <w:r>
               <w:rPr>
@@ -4761,7 +4842,7 @@
           <w:lang w:val="en-US"/>
         </w:rPr>
       </w:pPr>
-      <w:bookmarkStart w:id="0" w:name="_Toc153764781"/>
+      <w:bookmarkStart w:id="0" w:name="_Toc155543241"/>
       <w:r>
         <w:rPr>
           <w:lang w:val="en-US"/>
@@ -5058,7 +5139,7 @@
           <w:lang w:val="en-US"/>
         </w:rPr>
       </w:pPr>
-      <w:bookmarkStart w:id="1" w:name="_Toc153764782"/>
+      <w:bookmarkStart w:id="1" w:name="_Toc155543242"/>
       <w:r>
         <w:rPr>
           <w:lang w:val="en-US"/>
@@ -5270,7 +5351,7 @@
           <w:lang w:val="en-US"/>
         </w:rPr>
       </w:pPr>
-      <w:bookmarkStart w:id="2" w:name="_Toc153764783"/>
+      <w:bookmarkStart w:id="2" w:name="_Toc155543243"/>
       <w:r>
         <w:rPr>
           <w:lang w:val="en-US"/>
@@ -6375,7 +6456,7 @@
           <w:lang w:val="en-US"/>
         </w:rPr>
       </w:pPr>
-      <w:bookmarkStart w:id="3" w:name="_Toc153764784"/>
+      <w:bookmarkStart w:id="3" w:name="_Toc155543244"/>
       <w:r>
         <w:rPr>
           <w:lang w:val="en-US"/>
@@ -7501,7 +7582,7 @@
           <w:lang w:val="en-US"/>
         </w:rPr>
       </w:pPr>
-      <w:bookmarkStart w:id="4" w:name="_Toc153764785"/>
+      <w:bookmarkStart w:id="4" w:name="_Toc155543245"/>
       <w:r>
         <w:rPr>
           <w:lang w:val="en-US"/>
@@ -7611,8 +7692,102 @@
         </w:rPr>
       </w:pPr>
     </w:p>
+    <w:p>
+      <w:pPr>
+        <w:pStyle w:val="Titre1"/>
+        <w:rPr>
+          <w:lang w:val="en-US"/>
+        </w:rPr>
+      </w:pPr>
+      <w:bookmarkStart w:id="5" w:name="_Toc155543246"/>
+      <w:proofErr w:type="spellStart"/>
+      <w:r>
+        <w:rPr>
+          <w:lang w:val="en-US"/>
+        </w:rPr>
+        <w:t>Github</w:t>
+      </w:r>
+      <w:proofErr w:type="spellEnd"/>
+      <w:r>
+        <w:rPr>
+          <w:lang w:val="en-US"/>
+        </w:rPr>
+        <w:t xml:space="preserve"> Repositories</w:t>
+      </w:r>
+      <w:bookmarkEnd w:id="5"/>
+    </w:p>
+    <w:p>
+      <w:pPr>
+        <w:rPr>
+          <w:lang w:val="en-US"/>
+        </w:rPr>
+      </w:pPr>
+    </w:p>
+    <w:p>
+      <w:pPr>
+        <w:rPr>
+          <w:lang w:val="en-US"/>
+        </w:rPr>
+      </w:pPr>
+      <w:r>
+        <w:rPr>
+          <w:lang w:val="en-US"/>
+        </w:rPr>
+        <w:t xml:space="preserve">This is the link for the API </w:t>
+      </w:r>
+      <w:r>
+        <w:rPr>
+          <w:lang w:val="en-US"/>
+        </w:rPr>
+        <w:t>repository:</w:t>
+      </w:r>
+      <w:r>
+        <w:rPr>
+          <w:lang w:val="en-US"/>
+        </w:rPr>
+        <w:t xml:space="preserve"> </w:t>
+      </w:r>
+      <w:hyperlink r:id="rId18" w:history="1">
+        <w:r>
+          <w:rPr>
+            <w:rStyle w:val="Lienhypertexte"/>
+            <w:lang w:val="en-US"/>
+          </w:rPr>
+          <w:t>https://github.com/TheHugz1997/Shop_API</w:t>
+        </w:r>
+      </w:hyperlink>
+    </w:p>
+    <w:p>
+      <w:pPr>
+        <w:rPr>
+          <w:lang w:val="en-US"/>
+        </w:rPr>
+      </w:pPr>
+      <w:r>
+        <w:rPr>
+          <w:lang w:val="en-US"/>
+        </w:rPr>
+        <w:t xml:space="preserve">This is the link for front-end repository: </w:t>
+      </w:r>
+      <w:hyperlink r:id="rId19" w:history="1">
+        <w:r>
+          <w:rPr>
+            <w:rStyle w:val="Lienhypertexte"/>
+            <w:lang w:val="en-US"/>
+          </w:rPr>
+          <w:t>https://github.com/zhao-yiming/shop-front</w:t>
+        </w:r>
+      </w:hyperlink>
+    </w:p>
+    <w:p>
+      <w:pPr>
+        <w:rPr>
+          <w:lang w:val="en-US"/>
+        </w:rPr>
+      </w:pPr>
+    </w:p>
     <w:sectPr>
-      <w:footerReference w:type="default" r:id="rId18"/>
+      <w:footerReference w:type="default" r:id="rId20"/>
       <w:pgSz w:w="11906" w:h="16838"/>
       <w:pgMar w:top="1417" w:right="1417" w:bottom="1417" w:left="1417" w:header="708" w:footer="708" w:gutter="0"/>
       <w:pgNumType w:start="0"/>
@@ -9444,6 +9619,18 @@
       </w:tblBorders>
     </w:tblPr>
   </w:style>
+  <w:style w:type="character" w:styleId="Mentionnonrsolue">
+    <w:name w:val="Unresolved Mention"/>
+    <w:basedOn w:val="Policepardfaut"/>
+    <w:uiPriority w:val="99"/>
+    <w:semiHidden/>
+    <w:unhideWhenUsed/>
+    <w:rsid w:val="005275B4"/>
+    <w:rPr>
+      <w:color w:val="605E5C"/>
+      <w:shd w:val="clear" w:color="auto" w:fill="E1DFDD"/>
+    </w:rPr>
+  </w:style>
 </w:styles>
 </file>
 

</xml_diff>

<commit_message>
change date and figure number
</commit_message>
<xml_diff>
--- a/ECAMazon documentation.docx
+++ b/ECAMazon documentation.docx
@@ -150,7 +150,7 @@
                                     <w:tag w:val=""/>
                                     <w:id w:val="-650599894"/>
                                     <w:dataBinding w:prefixMappings="xmlns:ns0='http://schemas.microsoft.com/office/2006/coverPageProps' " w:xpath="/ns0:CoverPageProperties[1]/ns0:PublishDate[1]" w:storeItemID="{55AF091B-3C7A-41E3-B477-F2FDAA23CFDA}"/>
-                                    <w:date w:fullDate="2023-12-19T00:00:00Z">
+                                    <w:date w:fullDate="2024-01-07T00:00:00Z">
                                       <w:dateFormat w:val="dd/MM/yyyy"/>
                                       <w:lid w:val="fr-FR"/>
                                       <w:storeMappedDataAs w:val="dateTime"/>
@@ -175,7 +175,7 @@
                                           <w:szCs w:val="32"/>
                                           <w:lang w:val="fr-FR"/>
                                         </w:rPr>
-                                        <w:t>19/12/2023</w:t>
+                                        <w:t>07/01/2024</w:t>
                                       </w:r>
                                     </w:p>
                                   </w:sdtContent>
@@ -3463,7 +3463,7 @@
                               <w:tag w:val=""/>
                               <w:id w:val="-650599894"/>
                               <w:dataBinding w:prefixMappings="xmlns:ns0='http://schemas.microsoft.com/office/2006/coverPageProps' " w:xpath="/ns0:CoverPageProperties[1]/ns0:PublishDate[1]" w:storeItemID="{55AF091B-3C7A-41E3-B477-F2FDAA23CFDA}"/>
-                              <w:date w:fullDate="2023-12-19T00:00:00Z">
+                              <w:date w:fullDate="2024-01-07T00:00:00Z">
                                 <w:dateFormat w:val="dd/MM/yyyy"/>
                                 <w:lid w:val="fr-FR"/>
                                 <w:storeMappedDataAs w:val="dateTime"/>
@@ -3488,7 +3488,7 @@
                                     <w:szCs w:val="32"/>
                                     <w:lang w:val="fr-FR"/>
                                   </w:rPr>
-                                  <w:t>19/12/2023</w:t>
+                                  <w:t>07/01/2024</w:t>
                                 </w:r>
                               </w:p>
                             </w:sdtContent>
@@ -4031,29 +4031,7 @@
                                     <w:lang w:val="fr-FR"/>
                                   </w:rPr>
                                   <w:br/>
-                                  <w:t xml:space="preserve">Zhao </w:t>
-                                </w:r>
-                                <w:proofErr w:type="spellStart"/>
-                                <w:r>
-                                  <w:rPr>
-                                    <w:rFonts w:ascii="Bodoni MT" w:hAnsi="Bodoni MT"/>
-                                    <w:color w:val="595959" w:themeColor="text1" w:themeTint="A6"/>
-                                    <w:sz w:val="28"/>
-                                    <w:szCs w:val="28"/>
-                                    <w:lang w:val="fr-FR"/>
-                                  </w:rPr>
-                                  <w:t>Yiming</w:t>
-                                </w:r>
-                                <w:proofErr w:type="spellEnd"/>
-                                <w:r>
-                                  <w:rPr>
-                                    <w:rFonts w:ascii="Bodoni MT" w:hAnsi="Bodoni MT"/>
-                                    <w:color w:val="595959" w:themeColor="text1" w:themeTint="A6"/>
-                                    <w:sz w:val="28"/>
-                                    <w:szCs w:val="28"/>
-                                    <w:lang w:val="fr-FR"/>
-                                  </w:rPr>
-                                  <w:t xml:space="preserve"> - 195187</w:t>
+                                  <w:t>Zhao Yiming - 195187</w:t>
                                 </w:r>
                               </w:p>
                             </w:txbxContent>
@@ -4112,29 +4090,7 @@
                               <w:lang w:val="fr-FR"/>
                             </w:rPr>
                             <w:br/>
-                            <w:t xml:space="preserve">Zhao </w:t>
-                          </w:r>
-                          <w:proofErr w:type="spellStart"/>
-                          <w:r>
-                            <w:rPr>
-                              <w:rFonts w:ascii="Bodoni MT" w:hAnsi="Bodoni MT"/>
-                              <w:color w:val="595959" w:themeColor="text1" w:themeTint="A6"/>
-                              <w:sz w:val="28"/>
-                              <w:szCs w:val="28"/>
-                              <w:lang w:val="fr-FR"/>
-                            </w:rPr>
-                            <w:t>Yiming</w:t>
-                          </w:r>
-                          <w:proofErr w:type="spellEnd"/>
-                          <w:r>
-                            <w:rPr>
-                              <w:rFonts w:ascii="Bodoni MT" w:hAnsi="Bodoni MT"/>
-                              <w:color w:val="595959" w:themeColor="text1" w:themeTint="A6"/>
-                              <w:sz w:val="28"/>
-                              <w:szCs w:val="28"/>
-                              <w:lang w:val="fr-FR"/>
-                            </w:rPr>
-                            <w:t xml:space="preserve"> - 195187</w:t>
+                            <w:t>Zhao Yiming - 195187</w:t>
                           </w:r>
                         </w:p>
                       </w:txbxContent>
@@ -4213,8 +4169,8 @@
               <w:rFonts w:eastAsiaTheme="minorEastAsia"/>
               <w:noProof/>
               <w:kern w:val="2"/>
-              <w:szCs w:val="24"/>
-              <w:lang w:val="en-US"/>
+              <w:sz w:val="22"/>
+              <w:lang w:eastAsia="zh-CN"/>
               <w14:ligatures w14:val="standardContextual"/>
             </w:rPr>
           </w:pPr>
@@ -4236,7 +4192,7 @@
             </w:rPr>
             <w:fldChar w:fldCharType="separate"/>
           </w:r>
-          <w:hyperlink w:anchor="_Toc155543241" w:history="1">
+          <w:hyperlink w:anchor="_Toc155543461" w:history="1">
             <w:r>
               <w:rPr>
                 <w:rStyle w:val="Lienhypertexte"/>
@@ -4264,7 +4220,7 @@
                 <w:noProof/>
                 <w:webHidden/>
               </w:rPr>
-              <w:instrText xml:space="preserve"> PAGEREF _Toc155543241 \h </w:instrText>
+              <w:instrText xml:space="preserve"> PAGEREF _Toc155543461 \h </w:instrText>
             </w:r>
             <w:r>
               <w:rPr>
@@ -4305,12 +4261,12 @@
               <w:rFonts w:eastAsiaTheme="minorEastAsia"/>
               <w:noProof/>
               <w:kern w:val="2"/>
-              <w:szCs w:val="24"/>
-              <w:lang w:val="en-US"/>
+              <w:sz w:val="22"/>
+              <w:lang w:eastAsia="zh-CN"/>
               <w14:ligatures w14:val="standardContextual"/>
             </w:rPr>
           </w:pPr>
-          <w:hyperlink w:anchor="_Toc155543242" w:history="1">
+          <w:hyperlink w:anchor="_Toc155543462" w:history="1">
             <w:r>
               <w:rPr>
                 <w:rStyle w:val="Lienhypertexte"/>
@@ -4338,7 +4294,7 @@
                 <w:noProof/>
                 <w:webHidden/>
               </w:rPr>
-              <w:instrText xml:space="preserve"> PAGEREF _Toc155543242 \h </w:instrText>
+              <w:instrText xml:space="preserve"> PAGEREF _Toc155543462 \h </w:instrText>
             </w:r>
             <w:r>
               <w:rPr>
@@ -4379,12 +4335,12 @@
               <w:rFonts w:eastAsiaTheme="minorEastAsia"/>
               <w:noProof/>
               <w:kern w:val="2"/>
-              <w:szCs w:val="24"/>
-              <w:lang w:val="en-US"/>
+              <w:sz w:val="22"/>
+              <w:lang w:eastAsia="zh-CN"/>
               <w14:ligatures w14:val="standardContextual"/>
             </w:rPr>
           </w:pPr>
-          <w:hyperlink w:anchor="_Toc155543243" w:history="1">
+          <w:hyperlink w:anchor="_Toc155543463" w:history="1">
             <w:r>
               <w:rPr>
                 <w:rStyle w:val="Lienhypertexte"/>
@@ -4412,7 +4368,7 @@
                 <w:noProof/>
                 <w:webHidden/>
               </w:rPr>
-              <w:instrText xml:space="preserve"> PAGEREF _Toc155543243 \h </w:instrText>
+              <w:instrText xml:space="preserve"> PAGEREF _Toc155543463 \h </w:instrText>
             </w:r>
             <w:r>
               <w:rPr>
@@ -4453,12 +4409,12 @@
               <w:rFonts w:eastAsiaTheme="minorEastAsia"/>
               <w:noProof/>
               <w:kern w:val="2"/>
-              <w:szCs w:val="24"/>
-              <w:lang w:val="en-US"/>
+              <w:sz w:val="22"/>
+              <w:lang w:eastAsia="zh-CN"/>
               <w14:ligatures w14:val="standardContextual"/>
             </w:rPr>
           </w:pPr>
-          <w:hyperlink w:anchor="_Toc155543244" w:history="1">
+          <w:hyperlink w:anchor="_Toc155543464" w:history="1">
             <w:r>
               <w:rPr>
                 <w:rStyle w:val="Lienhypertexte"/>
@@ -4486,7 +4442,7 @@
                 <w:noProof/>
                 <w:webHidden/>
               </w:rPr>
-              <w:instrText xml:space="preserve"> PAGEREF _Toc155543244 \h </w:instrText>
+              <w:instrText xml:space="preserve"> PAGEREF _Toc155543464 \h </w:instrText>
             </w:r>
             <w:r>
               <w:rPr>
@@ -4527,12 +4483,12 @@
               <w:rFonts w:eastAsiaTheme="minorEastAsia"/>
               <w:noProof/>
               <w:kern w:val="2"/>
-              <w:szCs w:val="24"/>
-              <w:lang w:val="en-US"/>
+              <w:sz w:val="22"/>
+              <w:lang w:eastAsia="zh-CN"/>
               <w14:ligatures w14:val="standardContextual"/>
             </w:rPr>
           </w:pPr>
-          <w:hyperlink w:anchor="_Toc155543245" w:history="1">
+          <w:hyperlink w:anchor="_Toc155543465" w:history="1">
             <w:r>
               <w:rPr>
                 <w:rStyle w:val="Lienhypertexte"/>
@@ -4560,7 +4516,7 @@
                 <w:noProof/>
                 <w:webHidden/>
               </w:rPr>
-              <w:instrText xml:space="preserve"> PAGEREF _Toc155543245 \h </w:instrText>
+              <w:instrText xml:space="preserve"> PAGEREF _Toc155543465 \h </w:instrText>
             </w:r>
             <w:r>
               <w:rPr>
@@ -4601,12 +4557,12 @@
               <w:rFonts w:eastAsiaTheme="minorEastAsia"/>
               <w:noProof/>
               <w:kern w:val="2"/>
-              <w:szCs w:val="24"/>
-              <w:lang w:val="en-US"/>
+              <w:sz w:val="22"/>
+              <w:lang w:eastAsia="zh-CN"/>
               <w14:ligatures w14:val="standardContextual"/>
             </w:rPr>
           </w:pPr>
-          <w:hyperlink w:anchor="_Toc155543246" w:history="1">
+          <w:hyperlink w:anchor="_Toc155543466" w:history="1">
             <w:r>
               <w:rPr>
                 <w:rStyle w:val="Lienhypertexte"/>
@@ -4634,7 +4590,7 @@
                 <w:noProof/>
                 <w:webHidden/>
               </w:rPr>
-              <w:instrText xml:space="preserve"> PAGEREF _Toc155543246 \h </w:instrText>
+              <w:instrText xml:space="preserve"> PAGEREF _Toc155543466 \h </w:instrText>
             </w:r>
             <w:r>
               <w:rPr>
@@ -4842,7 +4798,7 @@
           <w:lang w:val="en-US"/>
         </w:rPr>
       </w:pPr>
-      <w:bookmarkStart w:id="0" w:name="_Toc155543241"/>
+      <w:bookmarkStart w:id="0" w:name="_Toc155543461"/>
       <w:r>
         <w:rPr>
           <w:lang w:val="en-US"/>
@@ -5139,7 +5095,7 @@
           <w:lang w:val="en-US"/>
         </w:rPr>
       </w:pPr>
-      <w:bookmarkStart w:id="1" w:name="_Toc155543242"/>
+      <w:bookmarkStart w:id="1" w:name="_Toc155543462"/>
       <w:r>
         <w:rPr>
           <w:lang w:val="en-US"/>
@@ -5351,7 +5307,7 @@
           <w:lang w:val="en-US"/>
         </w:rPr>
       </w:pPr>
-      <w:bookmarkStart w:id="2" w:name="_Toc155543243"/>
+      <w:bookmarkStart w:id="2" w:name="_Toc155543463"/>
       <w:r>
         <w:rPr>
           <w:lang w:val="en-US"/>
@@ -5730,14 +5686,7 @@
                 <w:rFonts w:cstheme="minorHAnsi"/>
                 <w:lang w:val="en-CA"/>
               </w:rPr>
-              <w:t>Categor</w:t>
-            </w:r>
-            <w:r>
-              <w:rPr>
-                <w:rFonts w:cstheme="minorHAnsi"/>
-                <w:lang w:val="en-CA"/>
-              </w:rPr>
-              <w:t>y_product_relationship</w:t>
+              <w:t>Category_product_relationship</w:t>
             </w:r>
             <w:proofErr w:type="spellEnd"/>
             <w:r>
@@ -6456,7 +6405,7 @@
           <w:lang w:val="en-US"/>
         </w:rPr>
       </w:pPr>
-      <w:bookmarkStart w:id="3" w:name="_Toc155543244"/>
+      <w:bookmarkStart w:id="3" w:name="_Toc155543464"/>
       <w:r>
         <w:rPr>
           <w:lang w:val="en-US"/>
@@ -6573,54 +6522,50 @@
         <w:t xml:space="preserve">Figure </w:t>
       </w:r>
       <w:r>
-        <w:fldChar w:fldCharType="begin"/>
-      </w:r>
-      <w:r>
-        <w:rPr>
-          <w:lang w:val="en-US"/>
-        </w:rPr>
-        <w:instrText xml:space="preserve"> SEQ Figure \* ARABIC </w:instrText>
-      </w:r>
-      <w:r>
-        <w:fldChar w:fldCharType="separate"/>
-      </w:r>
-      <w:r>
+        <w:rPr>
+          <w:lang w:val="en-US"/>
+        </w:rPr>
+        <w:t>3</w:t>
+      </w:r>
+      <w:r>
+        <w:rPr>
+          <w:lang w:val="en-US"/>
+        </w:rPr>
+        <w:t xml:space="preserve">: </w:t>
+      </w:r>
+      <w:r>
+        <w:rPr>
+          <w:lang w:val="en-US"/>
+        </w:rPr>
+        <w:t>categories tab</w:t>
+      </w:r>
+    </w:p>
+    <w:p>
+      <w:pPr>
+        <w:keepNext/>
         <w:rPr>
           <w:noProof/>
           <w:lang w:val="en-US"/>
         </w:rPr>
-        <w:t>4</w:t>
-      </w:r>
-      <w:r>
-        <w:fldChar w:fldCharType="end"/>
-      </w:r>
-      <w:r>
-        <w:rPr>
-          <w:lang w:val="en-US"/>
-        </w:rPr>
-        <w:t xml:space="preserve">: </w:t>
-      </w:r>
-      <w:r>
-        <w:rPr>
-          <w:lang w:val="en-US"/>
-        </w:rPr>
-        <w:t>categories tab</w:t>
-      </w:r>
-    </w:p>
-    <w:p>
-      <w:pPr>
-        <w:keepNext/>
-        <w:rPr>
-          <w:noProof/>
-          <w:lang w:val="en-US"/>
-        </w:rPr>
       </w:pPr>
       <w:r>
         <w:rPr>
           <w:lang w:val="en-US"/>
         </w:rPr>
         <w:lastRenderedPageBreak/>
-        <w:t>You can select one of the categories and browse all the products belonging to the 'jeux' category.</w:t>
+        <w:t>You can select one of the categories and browse all the products belonging to the '</w:t>
+      </w:r>
+      <w:r>
+        <w:rPr>
+          <w:lang w:val="en-US"/>
+        </w:rPr>
+        <w:t>game</w:t>
+      </w:r>
+      <w:r>
+        <w:rPr>
+          <w:lang w:val="en-US"/>
+        </w:rPr>
+        <w:t>' category.</w:t>
       </w:r>
       <w:r>
         <w:rPr>
@@ -6715,38 +6660,20 @@
         <w:t xml:space="preserve">Figure </w:t>
       </w:r>
       <w:r>
-        <w:fldChar w:fldCharType="begin"/>
-      </w:r>
-      <w:r>
-        <w:rPr>
-          <w:lang w:val="en-US"/>
-        </w:rPr>
-        <w:instrText xml:space="preserve"> SEQ Figure \* ARABIC </w:instrText>
-      </w:r>
-      <w:r>
-        <w:fldChar w:fldCharType="separate"/>
-      </w:r>
-      <w:r>
+        <w:t>4</w:t>
+      </w:r>
+      <w:r>
+        <w:rPr>
+          <w:lang w:val="en-US"/>
+        </w:rPr>
+        <w:t>: promo tab</w:t>
+      </w:r>
+    </w:p>
+    <w:p>
+      <w:pPr>
+        <w:keepNext/>
         <w:rPr>
           <w:noProof/>
-          <w:lang w:val="en-US"/>
-        </w:rPr>
-        <w:t>5</w:t>
-      </w:r>
-      <w:r>
-        <w:fldChar w:fldCharType="end"/>
-      </w:r>
-      <w:r>
-        <w:rPr>
-          <w:lang w:val="en-US"/>
-        </w:rPr>
-        <w:t>: promo tab</w:t>
-      </w:r>
-    </w:p>
-    <w:p>
-      <w:pPr>
-        <w:keepNext/>
-        <w:rPr>
           <w:lang w:val="en-US"/>
         </w:rPr>
       </w:pPr>
@@ -6778,6 +6705,23 @@
         </w:rPr>
         <w:t xml:space="preserve"> </w:t>
       </w:r>
+    </w:p>
+    <w:p>
+      <w:pPr>
+        <w:keepNext/>
+        <w:rPr>
+          <w:noProof/>
+          <w:lang w:val="en-US"/>
+        </w:rPr>
+      </w:pPr>
+    </w:p>
+    <w:p>
+      <w:pPr>
+        <w:keepNext/>
+        <w:rPr>
+          <w:lang w:val="en-US"/>
+        </w:rPr>
+      </w:pPr>
       <w:r>
         <w:rPr>
           <w:noProof/>
@@ -6835,29 +6779,7 @@
         <w:t xml:space="preserve">Figure </w:t>
       </w:r>
       <w:r>
-        <w:fldChar w:fldCharType="begin"/>
-      </w:r>
-      <w:r>
-        <w:rPr>
-          <w:lang w:val="en-US"/>
-        </w:rPr>
-        <w:instrText xml:space="preserve"> SEQ Figure \* ARABIC </w:instrText>
-      </w:r>
-      <w:r>
-        <w:fldChar w:fldCharType="separate"/>
-      </w:r>
-      <w:r>
-        <w:rPr>
-          <w:noProof/>
-          <w:lang w:val="en-US"/>
-        </w:rPr>
-        <w:t>6</w:t>
-      </w:r>
-      <w:r>
-        <w:rPr>
-          <w:noProof/>
-        </w:rPr>
-        <w:fldChar w:fldCharType="end"/>
+        <w:t>5</w:t>
       </w:r>
       <w:r>
         <w:rPr>
@@ -6979,48 +6901,20 @@
         <w:t xml:space="preserve">Figure </w:t>
       </w:r>
       <w:r>
-        <w:fldChar w:fldCharType="begin"/>
-      </w:r>
-      <w:r>
-        <w:rPr>
-          <w:lang w:val="en-US"/>
-        </w:rPr>
-        <w:instrText xml:space="preserve"> SEQ Figure \* ARABIC </w:instrText>
-      </w:r>
-      <w:r>
-        <w:fldChar w:fldCharType="separate"/>
-      </w:r>
-      <w:r>
+        <w:t>6</w:t>
+      </w:r>
+      <w:r>
+        <w:rPr>
+          <w:lang w:val="en-US"/>
+        </w:rPr>
+        <w:t>: admin tab</w:t>
+      </w:r>
+    </w:p>
+    <w:p>
+      <w:pPr>
+        <w:keepNext/>
         <w:rPr>
           <w:noProof/>
-          <w:lang w:val="en-US"/>
-        </w:rPr>
-        <w:t>7</w:t>
-      </w:r>
-      <w:r>
-        <w:rPr>
-          <w:noProof/>
-        </w:rPr>
-        <w:fldChar w:fldCharType="end"/>
-      </w:r>
-      <w:r>
-        <w:rPr>
-          <w:lang w:val="en-US"/>
-        </w:rPr>
-        <w:t>: admin tab</w:t>
-      </w:r>
-    </w:p>
-    <w:p>
-      <w:pPr>
-        <w:rPr>
-          <w:lang w:val="en-US"/>
-        </w:rPr>
-      </w:pPr>
-    </w:p>
-    <w:p>
-      <w:pPr>
-        <w:keepNext/>
-        <w:rPr>
           <w:lang w:val="en-US"/>
         </w:rPr>
       </w:pPr>
@@ -7045,6 +6939,23 @@
         </w:rPr>
         <w:t xml:space="preserve"> </w:t>
       </w:r>
+    </w:p>
+    <w:p>
+      <w:pPr>
+        <w:keepNext/>
+        <w:rPr>
+          <w:noProof/>
+          <w:lang w:val="en-US"/>
+        </w:rPr>
+      </w:pPr>
+    </w:p>
+    <w:p>
+      <w:pPr>
+        <w:keepNext/>
+        <w:rPr>
+          <w:lang w:val="en-US"/>
+        </w:rPr>
+      </w:pPr>
       <w:r>
         <w:rPr>
           <w:rFonts w:ascii="Segoe UI" w:hAnsi="Segoe UI" w:cs="Segoe UI"/>
@@ -7104,26 +7015,10 @@
         <w:t xml:space="preserve">Figure </w:t>
       </w:r>
       <w:r>
-        <w:fldChar w:fldCharType="begin"/>
-      </w:r>
-      <w:r>
-        <w:rPr>
-          <w:lang w:val="en-US"/>
-        </w:rPr>
-        <w:instrText xml:space="preserve"> SEQ Figure \* ARABIC </w:instrText>
-      </w:r>
-      <w:r>
-        <w:fldChar w:fldCharType="separate"/>
-      </w:r>
-      <w:r>
-        <w:rPr>
-          <w:noProof/>
-          <w:lang w:val="en-US"/>
-        </w:rPr>
-        <w:t>8</w:t>
-      </w:r>
-      <w:r>
-        <w:fldChar w:fldCharType="end"/>
+        <w:rPr>
+          <w:lang w:val="en-US"/>
+        </w:rPr>
+        <w:t>7</w:t>
       </w:r>
       <w:r>
         <w:rPr>
@@ -7300,9 +7195,9 @@
           <w:lang w:val="en-US"/>
         </w:rPr>
         <w:drawing>
-          <wp:inline distT="0" distB="0" distL="0" distR="0" wp14:anchorId="306E4CAA" wp14:editId="4ECDB44A">
-            <wp:extent cx="1543508" cy="1653759"/>
-            <wp:effectExtent l="0" t="0" r="0" b="3810"/>
+          <wp:inline distT="0" distB="0" distL="0" distR="0" wp14:anchorId="306E4CAA" wp14:editId="07FB245A">
+            <wp:extent cx="2029037" cy="2173968"/>
+            <wp:effectExtent l="0" t="0" r="0" b="0"/>
             <wp:docPr id="1828358280" name="Image 1" descr="Une image contenant texte, capture d’écran, Police&#10;&#10;Description générée automatiquement"/>
             <wp:cNvGraphicFramePr>
               <a:graphicFrameLocks xmlns:a="http://schemas.openxmlformats.org/drawingml/2006/main" noChangeAspect="1"/>
@@ -7323,7 +7218,7 @@
                   <pic:spPr>
                     <a:xfrm>
                       <a:off x="0" y="0"/>
-                      <a:ext cx="1568173" cy="1680186"/>
+                      <a:ext cx="2039752" cy="2185448"/>
                     </a:xfrm>
                     <a:prstGeom prst="rect">
                       <a:avLst/>
@@ -7346,9 +7241,9 @@
           <w:lang w:val="en-US" w:eastAsia="zh-CN"/>
         </w:rPr>
         <w:drawing>
-          <wp:inline distT="0" distB="0" distL="0" distR="0" wp14:anchorId="4EBFFE47" wp14:editId="4BB6075E">
-            <wp:extent cx="1930705" cy="1642132"/>
-            <wp:effectExtent l="0" t="0" r="0" b="0"/>
+          <wp:inline distT="0" distB="0" distL="0" distR="0" wp14:anchorId="4EBFFE47" wp14:editId="3D442BA7">
+            <wp:extent cx="2542603" cy="2162572"/>
+            <wp:effectExtent l="0" t="0" r="0" b="9525"/>
             <wp:docPr id="439593601" name="Image 1" descr="Une image contenant texte, capture d’écran, Police&#10;&#10;Description générée automatiquement"/>
             <wp:cNvGraphicFramePr>
               <a:graphicFrameLocks xmlns:a="http://schemas.openxmlformats.org/drawingml/2006/main" noChangeAspect="1"/>
@@ -7369,7 +7264,7 @@
                   <pic:spPr>
                     <a:xfrm>
                       <a:off x="0" y="0"/>
-                      <a:ext cx="1966885" cy="1672904"/>
+                      <a:ext cx="2604715" cy="2215401"/>
                     </a:xfrm>
                     <a:prstGeom prst="rect">
                       <a:avLst/>
@@ -7397,29 +7292,7 @@
         <w:t xml:space="preserve">Figure </w:t>
       </w:r>
       <w:r>
-        <w:fldChar w:fldCharType="begin"/>
-      </w:r>
-      <w:r>
-        <w:rPr>
-          <w:lang w:val="en-US"/>
-        </w:rPr>
-        <w:instrText xml:space="preserve"> SEQ Figure \* ARABIC </w:instrText>
-      </w:r>
-      <w:r>
-        <w:fldChar w:fldCharType="separate"/>
-      </w:r>
-      <w:r>
-        <w:rPr>
-          <w:noProof/>
-          <w:lang w:val="en-US"/>
-        </w:rPr>
-        <w:t>9</w:t>
-      </w:r>
-      <w:r>
-        <w:rPr>
-          <w:noProof/>
-        </w:rPr>
-        <w:fldChar w:fldCharType="end"/>
+        <w:t>8</w:t>
       </w:r>
       <w:r>
         <w:rPr>
@@ -7582,7 +7455,7 @@
           <w:lang w:val="en-US"/>
         </w:rPr>
       </w:pPr>
-      <w:bookmarkStart w:id="4" w:name="_Toc155543245"/>
+      <w:bookmarkStart w:id="4" w:name="_Toc155543465"/>
       <w:r>
         <w:rPr>
           <w:lang w:val="en-US"/>
@@ -7699,7 +7572,7 @@
           <w:lang w:val="en-US"/>
         </w:rPr>
       </w:pPr>
-      <w:bookmarkStart w:id="5" w:name="_Toc155543246"/>
+      <w:bookmarkStart w:id="5" w:name="_Toc155543466"/>
       <w:proofErr w:type="spellStart"/>
       <w:r>
         <w:rPr>
@@ -9931,7 +9804,7 @@
 
 <file path=customXml/item1.xml><?xml version="1.0" encoding="utf-8"?>
 <CoverPageProperties xmlns="http://schemas.microsoft.com/office/2006/coverPageProps">
-  <PublishDate>2023-12-19T00:00:00</PublishDate>
+  <PublishDate>2024-01-07T00:00:00</PublishDate>
   <Abstract/>
   <CompanyAddress/>
   <CompanyPhone/>

</xml_diff>